<commit_message>
FINISHED PRESENTATION+REPORT AND added stat plot in program
</commit_message>
<xml_diff>
--- a/report.docx
+++ b/report.docx
@@ -302,6 +302,20 @@
           <w:szCs w:val="36"/>
         </w:rPr>
       </w:pPr>
+      <w:r>
+        <w:rPr>
+          <w:sz w:val="36"/>
+          <w:szCs w:val="36"/>
+        </w:rPr>
+        <w:t>Το ιταλικό πρωτάθλημα θεωρείται ένα από τα τοπ 5 κορυφαία πρωταθλήματα στον κόσμο. Από το 1930 όπου και ξεκίνησε από έχε</w:t>
+      </w:r>
+      <w:r>
+        <w:rPr>
+          <w:sz w:val="36"/>
+          <w:szCs w:val="36"/>
+        </w:rPr>
+        <w:t>ι καταφέρει να φτάσει σε ένα υψηλό επίπεδο με οπάδους και θαυμαστές από όλον τον κόσμο.</w:t>
+      </w:r>
     </w:p>
     <w:p>
       <w:pPr>
@@ -521,27 +535,14 @@
           <w:sz w:val="32"/>
           <w:szCs w:val="32"/>
         </w:rPr>
-        <w:t>Το ίδιο ισχύει και για το κύπελλο</w:t>
-      </w:r>
-    </w:p>
-    <w:p>
-      <w:pPr>
-        <w:pStyle w:val="a6"/>
-        <w:numPr>
-          <w:ilvl w:val="0"/>
-          <w:numId w:val="1"/>
-        </w:numPr>
-        <w:rPr>
-          <w:sz w:val="32"/>
-          <w:szCs w:val="32"/>
-        </w:rPr>
-      </w:pPr>
-      <w:r>
-        <w:rPr>
-          <w:sz w:val="32"/>
-          <w:szCs w:val="32"/>
-        </w:rPr>
-        <w:t>Οι κανόνες υποδεικνύουν μια απόσταση τουλάχιστον 8 αγωνιστικών μεταξύ δυο αγώνων ενός ζευγαριού. Για λόγους υπολογιστικής ευκολίας επιλέχθηκαν 2</w:t>
+        <w:t>Το ίδιο ισχύει και για τ</w:t>
+      </w:r>
+      <w:r>
+        <w:rPr>
+          <w:sz w:val="32"/>
+          <w:szCs w:val="32"/>
+        </w:rPr>
+        <w:t>ην διοργάνωση που αναδεικνύει τον κυπελλούχο Ιταλίας</w:t>
       </w:r>
     </w:p>
     <w:p>
@@ -559,7 +560,6 @@
         <w:rPr>
           <w:sz w:val="36"/>
           <w:szCs w:val="36"/>
-          <w:lang w:val="en-US"/>
         </w:rPr>
       </w:pPr>
       <w:r>
@@ -573,7 +573,13 @@
         <w:rPr>
           <w:sz w:val="36"/>
           <w:szCs w:val="36"/>
-          <w:lang w:val="en-US"/>
+        </w:rPr>
+        <w:t xml:space="preserve"> </w:t>
+      </w:r>
+      <w:r>
+        <w:rPr>
+          <w:sz w:val="36"/>
+          <w:szCs w:val="36"/>
         </w:rPr>
         <w:t>:</w:t>
       </w:r>
@@ -599,22 +605,19 @@
         <w:rPr>
           <w:sz w:val="32"/>
           <w:szCs w:val="32"/>
-          <w:lang w:val="en-US"/>
-        </w:rPr>
-      </w:pPr>
-      <w:r>
-        <w:rPr>
-          <w:sz w:val="32"/>
-          <w:szCs w:val="32"/>
-        </w:rPr>
-        <w:lastRenderedPageBreak/>
+        </w:rPr>
+      </w:pPr>
+      <w:r>
+        <w:rPr>
+          <w:sz w:val="32"/>
+          <w:szCs w:val="32"/>
+        </w:rPr>
         <w:t>Αρχικά ορίζουμε δυο μεταβλητές</w:t>
       </w:r>
       <w:r>
         <w:rPr>
           <w:sz w:val="32"/>
           <w:szCs w:val="32"/>
-          <w:lang w:val="en-US"/>
         </w:rPr>
         <w:t>:</w:t>
       </w:r>
@@ -870,7 +873,32 @@
           <w:sz w:val="32"/>
           <w:szCs w:val="32"/>
         </w:rPr>
-        <w:t xml:space="preserve">όταν η ομάδα παίζει εντός έδρας την αγωνιστική </w:t>
+        <w:t>όταν η ομάδα</w:t>
+      </w:r>
+      <w:r>
+        <w:rPr>
+          <w:rFonts w:eastAsiaTheme="minorEastAsia"/>
+          <w:sz w:val="32"/>
+          <w:szCs w:val="32"/>
+        </w:rPr>
+        <w:t xml:space="preserve"> </w:t>
+      </w:r>
+      <w:r>
+        <w:rPr>
+          <w:rFonts w:eastAsiaTheme="minorEastAsia"/>
+          <w:sz w:val="32"/>
+          <w:szCs w:val="32"/>
+          <w:lang w:val="en-US"/>
+        </w:rPr>
+        <w:t>i</w:t>
+      </w:r>
+      <w:r>
+        <w:rPr>
+          <w:rFonts w:eastAsiaTheme="minorEastAsia"/>
+          <w:sz w:val="32"/>
+          <w:szCs w:val="32"/>
+        </w:rPr>
+        <w:t xml:space="preserve"> παίζει εντός έδρας την αγωνιστική </w:t>
       </w:r>
       <w:r>
         <w:rPr>
@@ -1091,7 +1119,15 @@
           <w:szCs w:val="32"/>
           <w:lang w:val="en-US"/>
         </w:rPr>
-        <w:t xml:space="preserve">N: </w:t>
+        <w:t>N</w:t>
+      </w:r>
+      <w:r>
+        <w:rPr>
+          <w:rFonts w:eastAsiaTheme="minorEastAsia"/>
+          <w:sz w:val="32"/>
+          <w:szCs w:val="32"/>
+        </w:rPr>
+        <w:t xml:space="preserve">: </w:t>
       </w:r>
       <w:r>
         <w:rPr>
@@ -1111,20 +1147,18 @@
           <w:rFonts w:eastAsiaTheme="minorEastAsia"/>
           <w:sz w:val="32"/>
           <w:szCs w:val="32"/>
-          <w:lang w:val="en-US"/>
-        </w:rPr>
-      </w:pPr>
-    </w:p>
-    <w:p>
-      <w:pPr>
-        <w:tabs>
-          <w:tab w:val="right" w:pos="8306"/>
-        </w:tabs>
-        <w:rPr>
-          <w:rFonts w:eastAsiaTheme="minorEastAsia"/>
-          <w:sz w:val="32"/>
-          <w:szCs w:val="32"/>
-          <w:lang w:val="en-US"/>
+        </w:rPr>
+      </w:pPr>
+    </w:p>
+    <w:p>
+      <w:pPr>
+        <w:tabs>
+          <w:tab w:val="right" w:pos="8306"/>
+        </w:tabs>
+        <w:rPr>
+          <w:rFonts w:eastAsiaTheme="minorEastAsia"/>
+          <w:sz w:val="32"/>
+          <w:szCs w:val="32"/>
         </w:rPr>
       </w:pPr>
       <w:r>
@@ -1140,9 +1174,36 @@
           <w:rFonts w:eastAsiaTheme="minorEastAsia"/>
           <w:sz w:val="32"/>
           <w:szCs w:val="32"/>
-          <w:lang w:val="en-US"/>
         </w:rPr>
         <w:t>:</w:t>
+      </w:r>
+    </w:p>
+    <w:p>
+      <w:pPr>
+        <w:tabs>
+          <w:tab w:val="right" w:pos="8306"/>
+        </w:tabs>
+        <w:rPr>
+          <w:rFonts w:eastAsiaTheme="minorEastAsia"/>
+          <w:sz w:val="32"/>
+          <w:szCs w:val="32"/>
+        </w:rPr>
+      </w:pPr>
+      <w:r>
+        <w:rPr>
+          <w:rFonts w:eastAsiaTheme="minorEastAsia"/>
+          <w:sz w:val="32"/>
+          <w:szCs w:val="32"/>
+        </w:rPr>
+        <w:t xml:space="preserve">     Οι περιορισμοί χωρίστηκαν σε 8 κατηγορίες με βάση την μορφή τους</w:t>
+      </w:r>
+      <w:r>
+        <w:rPr>
+          <w:rFonts w:eastAsiaTheme="minorEastAsia"/>
+          <w:sz w:val="32"/>
+          <w:szCs w:val="32"/>
+        </w:rPr>
+        <w:t xml:space="preserve">. </w:t>
       </w:r>
     </w:p>
     <w:p>
@@ -1197,6 +1258,9 @@
         </w:rPr>
       </w:pPr>
       <m:oMathPara>
+        <m:oMathParaPr>
+          <m:jc m:val="center"/>
+        </m:oMathParaPr>
         <m:oMath>
           <m:nary>
             <m:naryPr>
@@ -1219,7 +1283,15 @@
                   <w:szCs w:val="32"/>
                   <w:lang w:val="en-US"/>
                 </w:rPr>
-                <m:t>j=1</m:t>
+                <m:t>j</m:t>
+              </m:r>
+              <m:r>
+                <w:rPr>
+                  <w:rFonts w:ascii="Cambria Math" w:eastAsiaTheme="minorEastAsia" w:hAnsi="Cambria Math"/>
+                  <w:sz w:val="32"/>
+                  <w:szCs w:val="32"/>
+                </w:rPr>
+                <m:t>=1</m:t>
               </m:r>
             </m:sub>
             <m:sup>
@@ -1269,7 +1341,7 @@
                       <w:sz w:val="32"/>
                       <w:szCs w:val="32"/>
                     </w:rPr>
-                    <m:t>i</m:t>
+                    <m:t>i,</m:t>
                   </m:r>
                   <m:r>
                     <w:rPr>
@@ -1278,7 +1350,24 @@
                       <w:szCs w:val="32"/>
                       <w:lang w:val="en-US"/>
                     </w:rPr>
-                    <m:t>,j,k</m:t>
+                    <m:t>j</m:t>
+                  </m:r>
+                  <m:r>
+                    <w:rPr>
+                      <w:rFonts w:ascii="Cambria Math" w:eastAsiaTheme="minorEastAsia" w:hAnsi="Cambria Math"/>
+                      <w:sz w:val="32"/>
+                      <w:szCs w:val="32"/>
+                    </w:rPr>
+                    <m:t>,</m:t>
+                  </m:r>
+                  <m:r>
+                    <w:rPr>
+                      <w:rFonts w:ascii="Cambria Math" w:eastAsiaTheme="minorEastAsia" w:hAnsi="Cambria Math"/>
+                      <w:sz w:val="32"/>
+                      <w:szCs w:val="32"/>
+                      <w:lang w:val="en-US"/>
+                    </w:rPr>
+                    <m:t>k</m:t>
                   </m:r>
                 </m:sub>
               </m:sSub>
@@ -1321,7 +1410,41 @@
                       <w:szCs w:val="32"/>
                       <w:lang w:val="en-US"/>
                     </w:rPr>
-                    <m:t>j,i,k</m:t>
+                    <m:t>j</m:t>
+                  </m:r>
+                  <m:r>
+                    <w:rPr>
+                      <w:rFonts w:ascii="Cambria Math" w:eastAsiaTheme="minorEastAsia" w:hAnsi="Cambria Math"/>
+                      <w:sz w:val="32"/>
+                      <w:szCs w:val="32"/>
+                    </w:rPr>
+                    <m:t>,</m:t>
+                  </m:r>
+                  <m:r>
+                    <w:rPr>
+                      <w:rFonts w:ascii="Cambria Math" w:eastAsiaTheme="minorEastAsia" w:hAnsi="Cambria Math"/>
+                      <w:sz w:val="32"/>
+                      <w:szCs w:val="32"/>
+                      <w:lang w:val="en-US"/>
+                    </w:rPr>
+                    <m:t>i</m:t>
+                  </m:r>
+                  <m:r>
+                    <w:rPr>
+                      <w:rFonts w:ascii="Cambria Math" w:eastAsiaTheme="minorEastAsia" w:hAnsi="Cambria Math"/>
+                      <w:sz w:val="32"/>
+                      <w:szCs w:val="32"/>
+                    </w:rPr>
+                    <m:t>,</m:t>
+                  </m:r>
+                  <m:r>
+                    <w:rPr>
+                      <w:rFonts w:ascii="Cambria Math" w:eastAsiaTheme="minorEastAsia" w:hAnsi="Cambria Math"/>
+                      <w:sz w:val="32"/>
+                      <w:szCs w:val="32"/>
+                      <w:lang w:val="en-US"/>
+                    </w:rPr>
+                    <m:t>k</m:t>
                   </m:r>
                 </m:sub>
               </m:sSub>
@@ -1330,7 +1453,6 @@
                   <w:rFonts w:ascii="Cambria Math" w:eastAsiaTheme="minorEastAsia" w:hAnsi="Cambria Math"/>
                   <w:sz w:val="32"/>
                   <w:szCs w:val="32"/>
-                  <w:lang w:val="en-US"/>
                 </w:rPr>
                 <m:t>)=1</m:t>
               </m:r>
@@ -1540,7 +1662,6 @@
           <w:rFonts w:eastAsiaTheme="minorEastAsia"/>
           <w:sz w:val="32"/>
           <w:szCs w:val="32"/>
-          <w:lang w:val="en-US"/>
         </w:rPr>
       </w:pPr>
       <m:oMathPara>
@@ -1636,6 +1757,57 @@
           </m:nary>
         </m:oMath>
       </m:oMathPara>
+    </w:p>
+    <w:p>
+      <w:pPr>
+        <w:pStyle w:val="a6"/>
+        <w:tabs>
+          <w:tab w:val="right" w:pos="8306"/>
+        </w:tabs>
+        <w:jc w:val="center"/>
+        <w:rPr>
+          <w:rFonts w:eastAsiaTheme="minorEastAsia"/>
+          <w:i/>
+          <w:sz w:val="32"/>
+          <w:szCs w:val="32"/>
+        </w:rPr>
+      </w:pPr>
+      <m:oMathPara>
+        <m:oMath>
+          <m:r>
+            <w:rPr>
+              <w:rFonts w:ascii="Cambria Math" w:eastAsiaTheme="minorEastAsia" w:hAnsi="Cambria Math"/>
+              <w:sz w:val="32"/>
+              <w:szCs w:val="32"/>
+            </w:rPr>
+            <m:t>j</m:t>
+          </m:r>
+          <m:r>
+            <w:rPr>
+              <w:rFonts w:ascii="Cambria Math" w:eastAsiaTheme="minorEastAsia" w:hAnsi="Cambria Math"/>
+              <w:sz w:val="32"/>
+              <w:szCs w:val="32"/>
+              <w:lang w:val="en-US"/>
+            </w:rPr>
+            <m:t xml:space="preserve">,i=1,2,3....n    k =1,2,3.....2(n-1) </m:t>
+          </m:r>
+        </m:oMath>
+      </m:oMathPara>
+    </w:p>
+    <w:p>
+      <w:pPr>
+        <w:pStyle w:val="a6"/>
+        <w:tabs>
+          <w:tab w:val="right" w:pos="8306"/>
+        </w:tabs>
+        <w:jc w:val="center"/>
+        <w:rPr>
+          <w:rFonts w:eastAsiaTheme="minorEastAsia"/>
+          <w:i/>
+          <w:sz w:val="32"/>
+          <w:szCs w:val="32"/>
+        </w:rPr>
+      </w:pPr>
     </w:p>
     <w:p>
       <w:pPr>
@@ -2066,6 +2238,56 @@
           <w:lang w:val="en-US"/>
         </w:rPr>
       </w:pPr>
+      <m:oMathPara>
+        <m:oMath>
+          <m:r>
+            <w:rPr>
+              <w:rFonts w:ascii="Cambria Math" w:eastAsiaTheme="minorEastAsia" w:hAnsi="Cambria Math"/>
+              <w:sz w:val="32"/>
+              <w:szCs w:val="32"/>
+            </w:rPr>
+            <m:t>j</m:t>
+          </m:r>
+          <m:r>
+            <w:rPr>
+              <w:rFonts w:ascii="Cambria Math" w:eastAsiaTheme="minorEastAsia" w:hAnsi="Cambria Math"/>
+              <w:sz w:val="32"/>
+              <w:szCs w:val="32"/>
+              <w:lang w:val="en-US"/>
+            </w:rPr>
+            <m:t>,i=1,2,3....n</m:t>
+          </m:r>
+        </m:oMath>
+      </m:oMathPara>
+    </w:p>
+    <w:p>
+      <w:pPr>
+        <w:pStyle w:val="a6"/>
+        <w:tabs>
+          <w:tab w:val="right" w:pos="8306"/>
+        </w:tabs>
+        <w:jc w:val="center"/>
+        <w:rPr>
+          <w:rFonts w:eastAsiaTheme="minorEastAsia"/>
+          <w:i/>
+          <w:sz w:val="32"/>
+          <w:szCs w:val="32"/>
+          <w:lang w:val="en-US"/>
+        </w:rPr>
+      </w:pPr>
+      <m:oMathPara>
+        <m:oMath>
+          <m:r>
+            <w:rPr>
+              <w:rFonts w:ascii="Cambria Math" w:eastAsiaTheme="minorEastAsia" w:hAnsi="Cambria Math"/>
+              <w:sz w:val="32"/>
+              <w:szCs w:val="32"/>
+              <w:lang w:val="en-US"/>
+            </w:rPr>
+            <m:t>k =1,2,3.....M</m:t>
+          </m:r>
+        </m:oMath>
+      </m:oMathPara>
     </w:p>
     <w:p>
       <w:pPr>
@@ -2194,7 +2416,6 @@
           <w:iCs/>
           <w:sz w:val="32"/>
           <w:szCs w:val="32"/>
-          <w:lang w:val="en-US"/>
         </w:rPr>
         <w:t xml:space="preserve"> </w:t>
       </w:r>
@@ -2276,16 +2497,7 @@
                 <w:szCs w:val="32"/>
                 <w:lang w:val="en-US"/>
               </w:rPr>
-              <m:t>i,k</m:t>
-            </m:r>
-            <m:r>
-              <w:rPr>
-                <w:rFonts w:ascii="Cambria Math" w:eastAsiaTheme="minorEastAsia" w:hAnsi="Cambria Math"/>
-                <w:sz w:val="32"/>
-                <w:szCs w:val="32"/>
-                <w:lang w:val="en-US"/>
-              </w:rPr>
-              <m:t>+1</m:t>
+              <m:t>i,k+1</m:t>
             </m:r>
           </m:sub>
         </m:sSub>
@@ -2310,16 +2522,7 @@
                 <w:szCs w:val="32"/>
                 <w:lang w:val="en-US"/>
               </w:rPr>
-              <m:t>+</m:t>
-            </m:r>
-            <m:r>
-              <w:rPr>
-                <w:rFonts w:ascii="Cambria Math" w:eastAsiaTheme="minorEastAsia" w:hAnsi="Cambria Math"/>
-                <w:sz w:val="32"/>
-                <w:szCs w:val="32"/>
-                <w:lang w:val="en-US"/>
-              </w:rPr>
-              <m:t>y</m:t>
+              <m:t>+y</m:t>
             </m:r>
           </m:e>
           <m:sub>
@@ -2330,16 +2533,7 @@
                 <w:szCs w:val="32"/>
                 <w:lang w:val="en-US"/>
               </w:rPr>
-              <m:t>i,k</m:t>
-            </m:r>
-            <m:r>
-              <w:rPr>
-                <w:rFonts w:ascii="Cambria Math" w:eastAsiaTheme="minorEastAsia" w:hAnsi="Cambria Math"/>
-                <w:sz w:val="32"/>
-                <w:szCs w:val="32"/>
-                <w:lang w:val="en-US"/>
-              </w:rPr>
-              <m:t>+2</m:t>
+              <m:t>i,k+2</m:t>
             </m:r>
           </m:sub>
         </m:sSub>
@@ -2485,7 +2679,36 @@
           <w:sz w:val="36"/>
           <w:szCs w:val="36"/>
         </w:rPr>
-        <w:t>Η ρεβάνς δύο ομάδων απέχει τουλάχιστον 2 παιχνίδια από το πρώτο τους παιχνίδι. Εδώ  αρκεί να εξεταστεί το διάστημα γύρω από το τέλος του πρώτου γύρου καθώς από προηγούμενο περιορισμό έχει εξασφαλιστεί</w:t>
+        <w:lastRenderedPageBreak/>
+        <w:t xml:space="preserve">Η ρεβάνς δύο ομάδων απέχει τουλάχιστον </w:t>
+      </w:r>
+      <w:r>
+        <w:rPr>
+          <w:rFonts w:eastAsiaTheme="minorEastAsia"/>
+          <w:iCs/>
+          <w:sz w:val="36"/>
+          <w:szCs w:val="36"/>
+          <w:lang w:val="en-US"/>
+        </w:rPr>
+        <w:t>d</w:t>
+      </w:r>
+      <w:r>
+        <w:rPr>
+          <w:rFonts w:eastAsiaTheme="minorEastAsia"/>
+          <w:iCs/>
+          <w:sz w:val="36"/>
+          <w:szCs w:val="36"/>
+        </w:rPr>
+        <w:t xml:space="preserve"> </w:t>
+      </w:r>
+      <w:r>
+        <w:rPr>
+          <w:rFonts w:eastAsiaTheme="minorEastAsia"/>
+          <w:iCs/>
+          <w:sz w:val="36"/>
+          <w:szCs w:val="36"/>
+        </w:rPr>
+        <w:t>παιχνίδια από το πρώτο τους παιχνίδι. Εδώ  αρκεί να εξεταστεί το διάστημα γύρω από το τέλος του πρώτου γύρου καθώς από προηγούμενο περιορισμό έχει εξασφαλιστεί</w:t>
       </w:r>
       <w:r>
         <w:rPr>
@@ -2522,7 +2745,6 @@
               <w:rFonts w:ascii="Cambria Math" w:eastAsiaTheme="minorEastAsia" w:hAnsi="Cambria Math"/>
               <w:sz w:val="32"/>
               <w:szCs w:val="32"/>
-              <w:lang w:val="en-US"/>
             </w:rPr>
             <m:t xml:space="preserve"> </m:t>
           </m:r>
@@ -2558,25 +2780,7 @@
                   <w:szCs w:val="32"/>
                   <w:lang w:val="en-US"/>
                 </w:rPr>
-                <m:t>i</m:t>
-              </m:r>
-              <m:r>
-                <w:rPr>
-                  <w:rFonts w:ascii="Cambria Math" w:eastAsiaTheme="minorEastAsia" w:hAnsi="Cambria Math"/>
-                  <w:sz w:val="32"/>
-                  <w:szCs w:val="32"/>
-                  <w:lang w:val="en-US"/>
-                </w:rPr>
-                <m:t>,j</m:t>
-              </m:r>
-              <m:r>
-                <w:rPr>
-                  <w:rFonts w:ascii="Cambria Math" w:eastAsiaTheme="minorEastAsia" w:hAnsi="Cambria Math"/>
-                  <w:sz w:val="32"/>
-                  <w:szCs w:val="32"/>
-                  <w:lang w:val="en-US"/>
-                </w:rPr>
-                <m:t>,k</m:t>
+                <m:t>i,j,k</m:t>
               </m:r>
             </m:sub>
           </m:sSub>
@@ -2621,34 +2825,7 @@
                   <w:szCs w:val="32"/>
                   <w:lang w:val="en-US"/>
                 </w:rPr>
-                <m:t>i</m:t>
-              </m:r>
-              <m:r>
-                <w:rPr>
-                  <w:rFonts w:ascii="Cambria Math" w:eastAsiaTheme="minorEastAsia" w:hAnsi="Cambria Math"/>
-                  <w:sz w:val="32"/>
-                  <w:szCs w:val="32"/>
-                  <w:lang w:val="en-US"/>
-                </w:rPr>
-                <m:t>,j</m:t>
-              </m:r>
-              <m:r>
-                <w:rPr>
-                  <w:rFonts w:ascii="Cambria Math" w:eastAsiaTheme="minorEastAsia" w:hAnsi="Cambria Math"/>
-                  <w:sz w:val="32"/>
-                  <w:szCs w:val="32"/>
-                  <w:lang w:val="en-US"/>
-                </w:rPr>
-                <m:t>,k+</m:t>
-              </m:r>
-              <m:r>
-                <w:rPr>
-                  <w:rFonts w:ascii="Cambria Math" w:eastAsiaTheme="minorEastAsia" w:hAnsi="Cambria Math"/>
-                  <w:sz w:val="32"/>
-                  <w:szCs w:val="32"/>
-                  <w:lang w:val="en-US"/>
-                </w:rPr>
-                <m:t>d</m:t>
+                <m:t>i,j,k+d</m:t>
               </m:r>
             </m:sub>
           </m:sSub>
@@ -2713,25 +2890,7 @@
                   <w:szCs w:val="32"/>
                   <w:lang w:val="en-US"/>
                 </w:rPr>
-                <m:t>j</m:t>
-              </m:r>
-              <m:r>
-                <w:rPr>
-                  <w:rFonts w:ascii="Cambria Math" w:eastAsiaTheme="minorEastAsia" w:hAnsi="Cambria Math"/>
-                  <w:sz w:val="32"/>
-                  <w:szCs w:val="32"/>
-                  <w:lang w:val="en-US"/>
-                </w:rPr>
-                <m:t>,i</m:t>
-              </m:r>
-              <m:r>
-                <w:rPr>
-                  <w:rFonts w:ascii="Cambria Math" w:eastAsiaTheme="minorEastAsia" w:hAnsi="Cambria Math"/>
-                  <w:sz w:val="32"/>
-                  <w:szCs w:val="32"/>
-                  <w:lang w:val="en-US"/>
-                </w:rPr>
-                <m:t>,k</m:t>
+                <m:t>j,i,k</m:t>
               </m:r>
             </m:sub>
           </m:sSub>
@@ -2776,34 +2935,7 @@
                   <w:szCs w:val="32"/>
                   <w:lang w:val="en-US"/>
                 </w:rPr>
-                <m:t>j</m:t>
-              </m:r>
-              <m:r>
-                <w:rPr>
-                  <w:rFonts w:ascii="Cambria Math" w:eastAsiaTheme="minorEastAsia" w:hAnsi="Cambria Math"/>
-                  <w:sz w:val="32"/>
-                  <w:szCs w:val="32"/>
-                  <w:lang w:val="en-US"/>
-                </w:rPr>
-                <m:t>,i</m:t>
-              </m:r>
-              <m:r>
-                <w:rPr>
-                  <w:rFonts w:ascii="Cambria Math" w:eastAsiaTheme="minorEastAsia" w:hAnsi="Cambria Math"/>
-                  <w:sz w:val="32"/>
-                  <w:szCs w:val="32"/>
-                  <w:lang w:val="en-US"/>
-                </w:rPr>
-                <m:t>,k+</m:t>
-              </m:r>
-              <m:r>
-                <w:rPr>
-                  <w:rFonts w:ascii="Cambria Math" w:eastAsiaTheme="minorEastAsia" w:hAnsi="Cambria Math"/>
-                  <w:sz w:val="32"/>
-                  <w:szCs w:val="32"/>
-                  <w:lang w:val="en-US"/>
-                </w:rPr>
-                <m:t>d</m:t>
+                <m:t>j,i,k+d</m:t>
               </m:r>
             </m:sub>
           </m:sSub>
@@ -2868,8 +3000,17 @@
           <w:szCs w:val="32"/>
           <w:lang w:val="en-US"/>
         </w:rPr>
-        <w:lastRenderedPageBreak/>
-        <w:t>d = {1,2}</w:t>
+        <w:t xml:space="preserve">d = </w:t>
+      </w:r>
+      <w:r>
+        <w:rPr>
+          <w:rFonts w:eastAsiaTheme="minorEastAsia"/>
+          <w:iCs/>
+          <w:sz w:val="32"/>
+          <w:szCs w:val="32"/>
+          <w:lang w:val="en-US"/>
+        </w:rPr>
+        <w:t>{1,2,3..8}</w:t>
       </w:r>
     </w:p>
     <w:p>
@@ -3171,25 +3312,7 @@
                   <w:szCs w:val="32"/>
                   <w:lang w:val="en-US"/>
                 </w:rPr>
-                <m:t>i</m:t>
-              </m:r>
-              <m:r>
-                <w:rPr>
-                  <w:rFonts w:ascii="Cambria Math" w:eastAsiaTheme="minorEastAsia" w:hAnsi="Cambria Math"/>
-                  <w:sz w:val="32"/>
-                  <w:szCs w:val="32"/>
-                  <w:lang w:val="en-US"/>
-                </w:rPr>
-                <m:t>,j</m:t>
-              </m:r>
-              <m:r>
-                <w:rPr>
-                  <w:rFonts w:ascii="Cambria Math" w:eastAsiaTheme="minorEastAsia" w:hAnsi="Cambria Math"/>
-                  <w:sz w:val="32"/>
-                  <w:szCs w:val="32"/>
-                  <w:lang w:val="en-US"/>
-                </w:rPr>
-                <m:t>,k</m:t>
+                <m:t>i,j,k</m:t>
               </m:r>
             </m:sub>
           </m:sSub>
@@ -3234,16 +3357,7 @@
                   <w:szCs w:val="32"/>
                   <w:lang w:val="en-US"/>
                 </w:rPr>
-                <m:t>j</m:t>
-              </m:r>
-              <m:r>
-                <w:rPr>
-                  <w:rFonts w:ascii="Cambria Math" w:eastAsiaTheme="minorEastAsia" w:hAnsi="Cambria Math"/>
-                  <w:sz w:val="32"/>
-                  <w:szCs w:val="32"/>
-                  <w:lang w:val="en-US"/>
-                </w:rPr>
-                <m:t>,i,k</m:t>
+                <m:t>j,i,k</m:t>
               </m:r>
             </m:sub>
           </m:sSub>
@@ -3550,6 +3664,854 @@
         </w:rPr>
         <w:t>Fiorentina</w:t>
       </w:r>
+    </w:p>
+    <w:p>
+      <w:pPr>
+        <w:pStyle w:val="a6"/>
+        <w:tabs>
+          <w:tab w:val="right" w:pos="8306"/>
+        </w:tabs>
+        <w:jc w:val="center"/>
+        <w:rPr>
+          <w:rFonts w:eastAsiaTheme="minorEastAsia"/>
+          <w:iCs/>
+          <w:sz w:val="32"/>
+          <w:szCs w:val="32"/>
+        </w:rPr>
+      </w:pPr>
+      <m:oMath>
+        <m:sSub>
+          <m:sSubPr>
+            <m:ctrlPr>
+              <w:rPr>
+                <w:rFonts w:ascii="Cambria Math" w:eastAsiaTheme="minorEastAsia" w:hAnsi="Cambria Math"/>
+                <w:i/>
+                <w:iCs/>
+                <w:sz w:val="32"/>
+                <w:szCs w:val="32"/>
+                <w:lang w:val="en-US"/>
+              </w:rPr>
+            </m:ctrlPr>
+          </m:sSubPr>
+          <m:e>
+            <m:r>
+              <w:rPr>
+                <w:rFonts w:ascii="Cambria Math" w:eastAsiaTheme="minorEastAsia" w:hAnsi="Cambria Math"/>
+                <w:sz w:val="32"/>
+                <w:szCs w:val="32"/>
+                <w:lang w:val="en-US"/>
+              </w:rPr>
+              <m:t>y</m:t>
+            </m:r>
+          </m:e>
+          <m:sub>
+            <m:r>
+              <w:rPr>
+                <w:rFonts w:ascii="Cambria Math" w:eastAsiaTheme="minorEastAsia" w:hAnsi="Cambria Math"/>
+                <w:sz w:val="32"/>
+                <w:szCs w:val="32"/>
+                <w:lang w:val="en-US"/>
+              </w:rPr>
+              <m:t>L</m:t>
+            </m:r>
+            <m:r>
+              <w:rPr>
+                <w:rFonts w:ascii="Cambria Math" w:eastAsiaTheme="minorEastAsia" w:hAnsi="Cambria Math"/>
+                <w:sz w:val="32"/>
+                <w:szCs w:val="32"/>
+              </w:rPr>
+              <m:t>,</m:t>
+            </m:r>
+            <m:r>
+              <w:rPr>
+                <w:rFonts w:ascii="Cambria Math" w:eastAsiaTheme="minorEastAsia" w:hAnsi="Cambria Math"/>
+                <w:sz w:val="32"/>
+                <w:szCs w:val="32"/>
+                <w:lang w:val="en-US"/>
+              </w:rPr>
+              <m:t>k</m:t>
+            </m:r>
+          </m:sub>
+        </m:sSub>
+        <m:r>
+          <w:rPr>
+            <w:rFonts w:ascii="Cambria Math" w:eastAsiaTheme="minorEastAsia" w:hAnsi="Cambria Math"/>
+            <w:sz w:val="32"/>
+            <w:szCs w:val="32"/>
+          </w:rPr>
+          <m:t>+</m:t>
+        </m:r>
+        <m:sSub>
+          <m:sSubPr>
+            <m:ctrlPr>
+              <w:rPr>
+                <w:rFonts w:ascii="Cambria Math" w:eastAsiaTheme="minorEastAsia" w:hAnsi="Cambria Math"/>
+                <w:i/>
+                <w:iCs/>
+                <w:sz w:val="32"/>
+                <w:szCs w:val="32"/>
+                <w:lang w:val="en-US"/>
+              </w:rPr>
+            </m:ctrlPr>
+          </m:sSubPr>
+          <m:e>
+            <m:r>
+              <w:rPr>
+                <w:rFonts w:ascii="Cambria Math" w:eastAsiaTheme="minorEastAsia" w:hAnsi="Cambria Math"/>
+                <w:sz w:val="32"/>
+                <w:szCs w:val="32"/>
+                <w:lang w:val="en-US"/>
+              </w:rPr>
+              <m:t>y</m:t>
+            </m:r>
+          </m:e>
+          <m:sub>
+            <m:r>
+              <w:rPr>
+                <w:rFonts w:ascii="Cambria Math" w:eastAsiaTheme="minorEastAsia" w:hAnsi="Cambria Math"/>
+                <w:sz w:val="32"/>
+                <w:szCs w:val="32"/>
+                <w:lang w:val="en-US"/>
+              </w:rPr>
+              <m:t>R</m:t>
+            </m:r>
+            <m:r>
+              <w:rPr>
+                <w:rFonts w:ascii="Cambria Math" w:eastAsiaTheme="minorEastAsia" w:hAnsi="Cambria Math"/>
+                <w:sz w:val="32"/>
+                <w:szCs w:val="32"/>
+              </w:rPr>
+              <m:t>,</m:t>
+            </m:r>
+            <m:r>
+              <w:rPr>
+                <w:rFonts w:ascii="Cambria Math" w:eastAsiaTheme="minorEastAsia" w:hAnsi="Cambria Math"/>
+                <w:sz w:val="32"/>
+                <w:szCs w:val="32"/>
+                <w:lang w:val="en-US"/>
+              </w:rPr>
+              <m:t>k</m:t>
+            </m:r>
+          </m:sub>
+        </m:sSub>
+        <m:r>
+          <w:rPr>
+            <w:rFonts w:ascii="Cambria Math" w:eastAsiaTheme="minorEastAsia" w:hAnsi="Cambria Math"/>
+            <w:sz w:val="32"/>
+            <w:szCs w:val="32"/>
+          </w:rPr>
+          <m:t>=</m:t>
+        </m:r>
+      </m:oMath>
+      <w:r>
+        <w:rPr>
+          <w:rFonts w:eastAsiaTheme="minorEastAsia"/>
+          <w:iCs/>
+          <w:sz w:val="32"/>
+          <w:szCs w:val="32"/>
+        </w:rPr>
+        <w:t>1</w:t>
+      </w:r>
+    </w:p>
+    <w:p>
+      <w:pPr>
+        <w:pStyle w:val="a6"/>
+        <w:tabs>
+          <w:tab w:val="right" w:pos="8306"/>
+        </w:tabs>
+        <w:jc w:val="center"/>
+        <w:rPr>
+          <w:rFonts w:eastAsiaTheme="minorEastAsia"/>
+          <w:iCs/>
+          <w:sz w:val="32"/>
+          <w:szCs w:val="32"/>
+        </w:rPr>
+      </w:pPr>
+      <m:oMath>
+        <m:sSub>
+          <m:sSubPr>
+            <m:ctrlPr>
+              <w:rPr>
+                <w:rFonts w:ascii="Cambria Math" w:eastAsiaTheme="minorEastAsia" w:hAnsi="Cambria Math"/>
+                <w:i/>
+                <w:iCs/>
+                <w:sz w:val="32"/>
+                <w:szCs w:val="32"/>
+                <w:lang w:val="en-US"/>
+              </w:rPr>
+            </m:ctrlPr>
+          </m:sSubPr>
+          <m:e>
+            <m:r>
+              <w:rPr>
+                <w:rFonts w:ascii="Cambria Math" w:eastAsiaTheme="minorEastAsia" w:hAnsi="Cambria Math"/>
+                <w:sz w:val="32"/>
+                <w:szCs w:val="32"/>
+                <w:lang w:val="en-US"/>
+              </w:rPr>
+              <m:t>y</m:t>
+            </m:r>
+          </m:e>
+          <m:sub>
+            <m:r>
+              <w:rPr>
+                <w:rFonts w:ascii="Cambria Math" w:eastAsiaTheme="minorEastAsia" w:hAnsi="Cambria Math"/>
+                <w:sz w:val="32"/>
+                <w:szCs w:val="32"/>
+                <w:lang w:val="en-US"/>
+              </w:rPr>
+              <m:t>J</m:t>
+            </m:r>
+            <m:r>
+              <w:rPr>
+                <w:rFonts w:ascii="Cambria Math" w:eastAsiaTheme="minorEastAsia" w:hAnsi="Cambria Math"/>
+                <w:sz w:val="32"/>
+                <w:szCs w:val="32"/>
+              </w:rPr>
+              <m:t>,</m:t>
+            </m:r>
+            <m:r>
+              <w:rPr>
+                <w:rFonts w:ascii="Cambria Math" w:eastAsiaTheme="minorEastAsia" w:hAnsi="Cambria Math"/>
+                <w:sz w:val="32"/>
+                <w:szCs w:val="32"/>
+                <w:lang w:val="en-US"/>
+              </w:rPr>
+              <m:t>k</m:t>
+            </m:r>
+          </m:sub>
+        </m:sSub>
+        <m:r>
+          <w:rPr>
+            <w:rFonts w:ascii="Cambria Math" w:eastAsiaTheme="minorEastAsia" w:hAnsi="Cambria Math"/>
+            <w:sz w:val="32"/>
+            <w:szCs w:val="32"/>
+          </w:rPr>
+          <m:t>+</m:t>
+        </m:r>
+        <m:sSub>
+          <m:sSubPr>
+            <m:ctrlPr>
+              <w:rPr>
+                <w:rFonts w:ascii="Cambria Math" w:eastAsiaTheme="minorEastAsia" w:hAnsi="Cambria Math"/>
+                <w:i/>
+                <w:iCs/>
+                <w:sz w:val="32"/>
+                <w:szCs w:val="32"/>
+                <w:lang w:val="en-US"/>
+              </w:rPr>
+            </m:ctrlPr>
+          </m:sSubPr>
+          <m:e>
+            <m:r>
+              <w:rPr>
+                <w:rFonts w:ascii="Cambria Math" w:eastAsiaTheme="minorEastAsia" w:hAnsi="Cambria Math"/>
+                <w:sz w:val="32"/>
+                <w:szCs w:val="32"/>
+                <w:lang w:val="en-US"/>
+              </w:rPr>
+              <m:t>y</m:t>
+            </m:r>
+          </m:e>
+          <m:sub>
+            <m:r>
+              <w:rPr>
+                <w:rFonts w:ascii="Cambria Math" w:eastAsiaTheme="minorEastAsia" w:hAnsi="Cambria Math"/>
+                <w:sz w:val="32"/>
+                <w:szCs w:val="32"/>
+                <w:lang w:val="en-US"/>
+              </w:rPr>
+              <m:t>T</m:t>
+            </m:r>
+            <m:r>
+              <w:rPr>
+                <w:rFonts w:ascii="Cambria Math" w:eastAsiaTheme="minorEastAsia" w:hAnsi="Cambria Math"/>
+                <w:sz w:val="32"/>
+                <w:szCs w:val="32"/>
+              </w:rPr>
+              <m:t>,</m:t>
+            </m:r>
+            <m:r>
+              <w:rPr>
+                <w:rFonts w:ascii="Cambria Math" w:eastAsiaTheme="minorEastAsia" w:hAnsi="Cambria Math"/>
+                <w:sz w:val="32"/>
+                <w:szCs w:val="32"/>
+                <w:lang w:val="en-US"/>
+              </w:rPr>
+              <m:t>k</m:t>
+            </m:r>
+          </m:sub>
+        </m:sSub>
+        <m:r>
+          <w:rPr>
+            <w:rFonts w:ascii="Cambria Math" w:eastAsiaTheme="minorEastAsia" w:hAnsi="Cambria Math"/>
+            <w:sz w:val="32"/>
+            <w:szCs w:val="32"/>
+          </w:rPr>
+          <m:t>=</m:t>
+        </m:r>
+      </m:oMath>
+      <w:r>
+        <w:rPr>
+          <w:rFonts w:eastAsiaTheme="minorEastAsia"/>
+          <w:iCs/>
+          <w:sz w:val="32"/>
+          <w:szCs w:val="32"/>
+        </w:rPr>
+        <w:t>1</w:t>
+      </w:r>
+    </w:p>
+    <w:p>
+      <w:pPr>
+        <w:pStyle w:val="a6"/>
+        <w:tabs>
+          <w:tab w:val="right" w:pos="8306"/>
+        </w:tabs>
+        <w:jc w:val="center"/>
+        <w:rPr>
+          <w:rFonts w:eastAsiaTheme="minorEastAsia"/>
+          <w:iCs/>
+          <w:sz w:val="32"/>
+          <w:szCs w:val="32"/>
+        </w:rPr>
+      </w:pPr>
+      <m:oMath>
+        <m:sSub>
+          <m:sSubPr>
+            <m:ctrlPr>
+              <w:rPr>
+                <w:rFonts w:ascii="Cambria Math" w:eastAsiaTheme="minorEastAsia" w:hAnsi="Cambria Math"/>
+                <w:i/>
+                <w:iCs/>
+                <w:sz w:val="32"/>
+                <w:szCs w:val="32"/>
+                <w:lang w:val="en-US"/>
+              </w:rPr>
+            </m:ctrlPr>
+          </m:sSubPr>
+          <m:e>
+            <m:r>
+              <w:rPr>
+                <w:rFonts w:ascii="Cambria Math" w:eastAsiaTheme="minorEastAsia" w:hAnsi="Cambria Math"/>
+                <w:sz w:val="32"/>
+                <w:szCs w:val="32"/>
+                <w:lang w:val="en-US"/>
+              </w:rPr>
+              <m:t>y</m:t>
+            </m:r>
+          </m:e>
+          <m:sub>
+            <m:r>
+              <w:rPr>
+                <w:rFonts w:ascii="Cambria Math" w:eastAsiaTheme="minorEastAsia" w:hAnsi="Cambria Math"/>
+                <w:sz w:val="32"/>
+                <w:szCs w:val="32"/>
+                <w:lang w:val="en-US"/>
+              </w:rPr>
+              <m:t>M</m:t>
+            </m:r>
+            <m:r>
+              <w:rPr>
+                <w:rFonts w:ascii="Cambria Math" w:eastAsiaTheme="minorEastAsia" w:hAnsi="Cambria Math"/>
+                <w:sz w:val="32"/>
+                <w:szCs w:val="32"/>
+              </w:rPr>
+              <m:t>,</m:t>
+            </m:r>
+            <m:r>
+              <w:rPr>
+                <w:rFonts w:ascii="Cambria Math" w:eastAsiaTheme="minorEastAsia" w:hAnsi="Cambria Math"/>
+                <w:sz w:val="32"/>
+                <w:szCs w:val="32"/>
+                <w:lang w:val="en-US"/>
+              </w:rPr>
+              <m:t>k</m:t>
+            </m:r>
+          </m:sub>
+        </m:sSub>
+        <m:r>
+          <w:rPr>
+            <w:rFonts w:ascii="Cambria Math" w:eastAsiaTheme="minorEastAsia" w:hAnsi="Cambria Math"/>
+            <w:sz w:val="32"/>
+            <w:szCs w:val="32"/>
+          </w:rPr>
+          <m:t>+</m:t>
+        </m:r>
+        <m:sSub>
+          <m:sSubPr>
+            <m:ctrlPr>
+              <w:rPr>
+                <w:rFonts w:ascii="Cambria Math" w:eastAsiaTheme="minorEastAsia" w:hAnsi="Cambria Math"/>
+                <w:i/>
+                <w:iCs/>
+                <w:sz w:val="32"/>
+                <w:szCs w:val="32"/>
+                <w:lang w:val="en-US"/>
+              </w:rPr>
+            </m:ctrlPr>
+          </m:sSubPr>
+          <m:e>
+            <m:r>
+              <w:rPr>
+                <w:rFonts w:ascii="Cambria Math" w:eastAsiaTheme="minorEastAsia" w:hAnsi="Cambria Math"/>
+                <w:sz w:val="32"/>
+                <w:szCs w:val="32"/>
+                <w:lang w:val="en-US"/>
+              </w:rPr>
+              <m:t>y</m:t>
+            </m:r>
+          </m:e>
+          <m:sub>
+            <m:r>
+              <w:rPr>
+                <w:rFonts w:ascii="Cambria Math" w:eastAsiaTheme="minorEastAsia" w:hAnsi="Cambria Math"/>
+                <w:sz w:val="32"/>
+                <w:szCs w:val="32"/>
+                <w:lang w:val="en-US"/>
+              </w:rPr>
+              <m:t>I</m:t>
+            </m:r>
+            <m:r>
+              <w:rPr>
+                <w:rFonts w:ascii="Cambria Math" w:eastAsiaTheme="minorEastAsia" w:hAnsi="Cambria Math"/>
+                <w:sz w:val="32"/>
+                <w:szCs w:val="32"/>
+              </w:rPr>
+              <m:t>,</m:t>
+            </m:r>
+            <m:r>
+              <w:rPr>
+                <w:rFonts w:ascii="Cambria Math" w:eastAsiaTheme="minorEastAsia" w:hAnsi="Cambria Math"/>
+                <w:sz w:val="32"/>
+                <w:szCs w:val="32"/>
+                <w:lang w:val="en-US"/>
+              </w:rPr>
+              <m:t>k</m:t>
+            </m:r>
+          </m:sub>
+        </m:sSub>
+        <m:r>
+          <w:rPr>
+            <w:rFonts w:ascii="Cambria Math" w:eastAsiaTheme="minorEastAsia" w:hAnsi="Cambria Math"/>
+            <w:sz w:val="32"/>
+            <w:szCs w:val="32"/>
+          </w:rPr>
+          <m:t>=</m:t>
+        </m:r>
+      </m:oMath>
+      <w:r>
+        <w:rPr>
+          <w:rFonts w:eastAsiaTheme="minorEastAsia"/>
+          <w:iCs/>
+          <w:sz w:val="32"/>
+          <w:szCs w:val="32"/>
+        </w:rPr>
+        <w:t>1</w:t>
+      </w:r>
+    </w:p>
+    <w:p>
+      <w:pPr>
+        <w:pStyle w:val="a6"/>
+        <w:tabs>
+          <w:tab w:val="right" w:pos="8306"/>
+        </w:tabs>
+        <w:jc w:val="center"/>
+        <w:rPr>
+          <w:rFonts w:eastAsiaTheme="minorEastAsia"/>
+          <w:iCs/>
+          <w:sz w:val="32"/>
+          <w:szCs w:val="32"/>
+        </w:rPr>
+      </w:pPr>
+      <m:oMath>
+        <m:sSub>
+          <m:sSubPr>
+            <m:ctrlPr>
+              <w:rPr>
+                <w:rFonts w:ascii="Cambria Math" w:eastAsiaTheme="minorEastAsia" w:hAnsi="Cambria Math"/>
+                <w:i/>
+                <w:iCs/>
+                <w:sz w:val="32"/>
+                <w:szCs w:val="32"/>
+                <w:lang w:val="en-US"/>
+              </w:rPr>
+            </m:ctrlPr>
+          </m:sSubPr>
+          <m:e>
+            <m:r>
+              <w:rPr>
+                <w:rFonts w:ascii="Cambria Math" w:eastAsiaTheme="minorEastAsia" w:hAnsi="Cambria Math"/>
+                <w:sz w:val="32"/>
+                <w:szCs w:val="32"/>
+                <w:lang w:val="en-US"/>
+              </w:rPr>
+              <m:t>y</m:t>
+            </m:r>
+          </m:e>
+          <m:sub>
+            <m:r>
+              <w:rPr>
+                <w:rFonts w:ascii="Cambria Math" w:eastAsiaTheme="minorEastAsia" w:hAnsi="Cambria Math"/>
+                <w:sz w:val="32"/>
+                <w:szCs w:val="32"/>
+                <w:lang w:val="en-US"/>
+              </w:rPr>
+              <m:t>E</m:t>
+            </m:r>
+            <m:r>
+              <w:rPr>
+                <w:rFonts w:ascii="Cambria Math" w:eastAsiaTheme="minorEastAsia" w:hAnsi="Cambria Math"/>
+                <w:sz w:val="32"/>
+                <w:szCs w:val="32"/>
+              </w:rPr>
+              <m:t>,</m:t>
+            </m:r>
+            <m:r>
+              <w:rPr>
+                <w:rFonts w:ascii="Cambria Math" w:eastAsiaTheme="minorEastAsia" w:hAnsi="Cambria Math"/>
+                <w:sz w:val="32"/>
+                <w:szCs w:val="32"/>
+                <w:lang w:val="en-US"/>
+              </w:rPr>
+              <m:t>k</m:t>
+            </m:r>
+          </m:sub>
+        </m:sSub>
+        <m:r>
+          <w:rPr>
+            <w:rFonts w:ascii="Cambria Math" w:eastAsiaTheme="minorEastAsia" w:hAnsi="Cambria Math"/>
+            <w:sz w:val="32"/>
+            <w:szCs w:val="32"/>
+          </w:rPr>
+          <m:t>+</m:t>
+        </m:r>
+        <m:sSub>
+          <m:sSubPr>
+            <m:ctrlPr>
+              <w:rPr>
+                <w:rFonts w:ascii="Cambria Math" w:eastAsiaTheme="minorEastAsia" w:hAnsi="Cambria Math"/>
+                <w:i/>
+                <w:iCs/>
+                <w:sz w:val="32"/>
+                <w:szCs w:val="32"/>
+                <w:lang w:val="en-US"/>
+              </w:rPr>
+            </m:ctrlPr>
+          </m:sSubPr>
+          <m:e>
+            <m:r>
+              <w:rPr>
+                <w:rFonts w:ascii="Cambria Math" w:eastAsiaTheme="minorEastAsia" w:hAnsi="Cambria Math"/>
+                <w:sz w:val="32"/>
+                <w:szCs w:val="32"/>
+                <w:lang w:val="en-US"/>
+              </w:rPr>
+              <m:t>y</m:t>
+            </m:r>
+          </m:e>
+          <m:sub>
+            <m:r>
+              <w:rPr>
+                <w:rFonts w:ascii="Cambria Math" w:eastAsiaTheme="minorEastAsia" w:hAnsi="Cambria Math"/>
+                <w:sz w:val="32"/>
+                <w:szCs w:val="32"/>
+                <w:lang w:val="en-US"/>
+              </w:rPr>
+              <m:t>F</m:t>
+            </m:r>
+            <m:r>
+              <w:rPr>
+                <w:rFonts w:ascii="Cambria Math" w:eastAsiaTheme="minorEastAsia" w:hAnsi="Cambria Math"/>
+                <w:sz w:val="32"/>
+                <w:szCs w:val="32"/>
+              </w:rPr>
+              <m:t>,</m:t>
+            </m:r>
+            <m:r>
+              <w:rPr>
+                <w:rFonts w:ascii="Cambria Math" w:eastAsiaTheme="minorEastAsia" w:hAnsi="Cambria Math"/>
+                <w:sz w:val="32"/>
+                <w:szCs w:val="32"/>
+                <w:lang w:val="en-US"/>
+              </w:rPr>
+              <m:t>k</m:t>
+            </m:r>
+          </m:sub>
+        </m:sSub>
+        <m:r>
+          <w:rPr>
+            <w:rFonts w:ascii="Cambria Math" w:eastAsiaTheme="minorEastAsia" w:hAnsi="Cambria Math"/>
+            <w:sz w:val="32"/>
+            <w:szCs w:val="32"/>
+          </w:rPr>
+          <m:t>=</m:t>
+        </m:r>
+      </m:oMath>
+      <w:r>
+        <w:rPr>
+          <w:rFonts w:eastAsiaTheme="minorEastAsia"/>
+          <w:iCs/>
+          <w:sz w:val="32"/>
+          <w:szCs w:val="32"/>
+        </w:rPr>
+        <w:t>1</w:t>
+      </w:r>
+    </w:p>
+    <w:p>
+      <w:pPr>
+        <w:pStyle w:val="a6"/>
+        <w:tabs>
+          <w:tab w:val="right" w:pos="8306"/>
+        </w:tabs>
+        <w:jc w:val="center"/>
+        <w:rPr>
+          <w:rFonts w:eastAsiaTheme="minorEastAsia"/>
+          <w:iCs/>
+          <w:sz w:val="32"/>
+          <w:szCs w:val="32"/>
+        </w:rPr>
+      </w:pPr>
+    </w:p>
+    <w:p>
+      <w:pPr>
+        <w:pStyle w:val="a6"/>
+        <w:tabs>
+          <w:tab w:val="right" w:pos="8306"/>
+        </w:tabs>
+        <w:jc w:val="center"/>
+        <w:rPr>
+          <w:rFonts w:eastAsiaTheme="minorEastAsia"/>
+          <w:iCs/>
+          <w:sz w:val="32"/>
+          <w:szCs w:val="32"/>
+          <w:lang w:val="en-US"/>
+        </w:rPr>
+      </w:pPr>
+      <w:r>
+        <w:rPr>
+          <w:rFonts w:eastAsiaTheme="minorEastAsia"/>
+          <w:iCs/>
+          <w:sz w:val="32"/>
+          <w:szCs w:val="32"/>
+          <w:lang w:val="en-US"/>
+        </w:rPr>
+        <w:lastRenderedPageBreak/>
+        <w:t xml:space="preserve">L = Lazio, </w:t>
+      </w:r>
+      <w:r>
+        <w:rPr>
+          <w:rFonts w:eastAsiaTheme="minorEastAsia"/>
+          <w:iCs/>
+          <w:sz w:val="32"/>
+          <w:szCs w:val="32"/>
+          <w:lang w:val="en-US"/>
+        </w:rPr>
+        <w:t>R</w:t>
+      </w:r>
+      <w:r>
+        <w:rPr>
+          <w:rFonts w:eastAsiaTheme="minorEastAsia"/>
+          <w:iCs/>
+          <w:sz w:val="32"/>
+          <w:szCs w:val="32"/>
+          <w:lang w:val="en-US"/>
+        </w:rPr>
+        <w:t xml:space="preserve"> </w:t>
+      </w:r>
+      <w:r>
+        <w:rPr>
+          <w:rFonts w:eastAsiaTheme="minorEastAsia"/>
+          <w:iCs/>
+          <w:sz w:val="32"/>
+          <w:szCs w:val="32"/>
+          <w:lang w:val="en-US"/>
+        </w:rPr>
+        <w:t>=</w:t>
+      </w:r>
+      <w:r>
+        <w:rPr>
+          <w:rFonts w:eastAsiaTheme="minorEastAsia"/>
+          <w:iCs/>
+          <w:sz w:val="32"/>
+          <w:szCs w:val="32"/>
+          <w:lang w:val="en-US"/>
+        </w:rPr>
+        <w:t xml:space="preserve"> </w:t>
+      </w:r>
+      <w:r>
+        <w:rPr>
+          <w:rFonts w:eastAsiaTheme="minorEastAsia"/>
+          <w:iCs/>
+          <w:sz w:val="32"/>
+          <w:szCs w:val="32"/>
+          <w:lang w:val="en-US"/>
+        </w:rPr>
+        <w:t>Roma</w:t>
+      </w:r>
+    </w:p>
+    <w:p>
+      <w:pPr>
+        <w:pStyle w:val="a6"/>
+        <w:tabs>
+          <w:tab w:val="right" w:pos="8306"/>
+        </w:tabs>
+        <w:jc w:val="center"/>
+        <w:rPr>
+          <w:rFonts w:eastAsiaTheme="minorEastAsia"/>
+          <w:iCs/>
+          <w:sz w:val="32"/>
+          <w:szCs w:val="32"/>
+          <w:lang w:val="en-US"/>
+        </w:rPr>
+      </w:pPr>
+      <w:r>
+        <w:rPr>
+          <w:rFonts w:eastAsiaTheme="minorEastAsia"/>
+          <w:iCs/>
+          <w:sz w:val="32"/>
+          <w:szCs w:val="32"/>
+          <w:lang w:val="en-US"/>
+        </w:rPr>
+        <w:t>J = Juventus, T =Torino</w:t>
+      </w:r>
+    </w:p>
+    <w:p>
+      <w:pPr>
+        <w:pStyle w:val="a6"/>
+        <w:tabs>
+          <w:tab w:val="right" w:pos="8306"/>
+        </w:tabs>
+        <w:jc w:val="center"/>
+        <w:rPr>
+          <w:rFonts w:eastAsiaTheme="minorEastAsia"/>
+          <w:iCs/>
+          <w:sz w:val="32"/>
+          <w:szCs w:val="32"/>
+          <w:lang w:val="en-US"/>
+        </w:rPr>
+      </w:pPr>
+      <w:r>
+        <w:rPr>
+          <w:rFonts w:eastAsiaTheme="minorEastAsia"/>
+          <w:iCs/>
+          <w:sz w:val="32"/>
+          <w:szCs w:val="32"/>
+          <w:lang w:val="en-US"/>
+        </w:rPr>
+        <w:t>M = Milan, I = Inter</w:t>
+      </w:r>
+    </w:p>
+    <w:p>
+      <w:pPr>
+        <w:pStyle w:val="a6"/>
+        <w:tabs>
+          <w:tab w:val="right" w:pos="8306"/>
+        </w:tabs>
+        <w:jc w:val="center"/>
+        <w:rPr>
+          <w:rFonts w:eastAsiaTheme="minorEastAsia"/>
+          <w:iCs/>
+          <w:sz w:val="32"/>
+          <w:szCs w:val="32"/>
+          <w:lang w:val="en-US"/>
+        </w:rPr>
+      </w:pPr>
+      <w:r>
+        <w:rPr>
+          <w:rFonts w:eastAsiaTheme="minorEastAsia"/>
+          <w:iCs/>
+          <w:sz w:val="32"/>
+          <w:szCs w:val="32"/>
+          <w:lang w:val="en-US"/>
+        </w:rPr>
+        <w:t>E = Empoli, F = Fiorentina</w:t>
+      </w:r>
+    </w:p>
+    <w:p>
+      <w:pPr>
+        <w:pStyle w:val="a6"/>
+        <w:tabs>
+          <w:tab w:val="right" w:pos="8306"/>
+        </w:tabs>
+        <w:jc w:val="center"/>
+        <w:rPr>
+          <w:rFonts w:eastAsiaTheme="minorEastAsia"/>
+          <w:iCs/>
+          <w:sz w:val="32"/>
+          <w:szCs w:val="32"/>
+          <w:lang w:val="en-US"/>
+        </w:rPr>
+      </w:pPr>
+      <w:r>
+        <w:rPr>
+          <w:rFonts w:eastAsiaTheme="minorEastAsia"/>
+          <w:iCs/>
+          <w:sz w:val="32"/>
+          <w:szCs w:val="32"/>
+          <w:lang w:val="en-US"/>
+        </w:rPr>
+        <w:t xml:space="preserve">k ={1,2,3,….M},M= </w:t>
+      </w:r>
+      <w:r>
+        <w:rPr>
+          <w:rFonts w:eastAsiaTheme="minorEastAsia"/>
+          <w:iCs/>
+          <w:sz w:val="32"/>
+          <w:szCs w:val="32"/>
+        </w:rPr>
+        <w:t>αριθμός</w:t>
+      </w:r>
+      <w:r>
+        <w:rPr>
+          <w:rFonts w:eastAsiaTheme="minorEastAsia"/>
+          <w:iCs/>
+          <w:sz w:val="32"/>
+          <w:szCs w:val="32"/>
+          <w:lang w:val="en-US"/>
+        </w:rPr>
+        <w:t xml:space="preserve"> </w:t>
+      </w:r>
+      <w:r>
+        <w:rPr>
+          <w:rFonts w:eastAsiaTheme="minorEastAsia"/>
+          <w:iCs/>
+          <w:sz w:val="32"/>
+          <w:szCs w:val="32"/>
+        </w:rPr>
+        <w:t>παιχνιδιών</w:t>
+      </w:r>
+    </w:p>
+    <w:p>
+      <w:pPr>
+        <w:pStyle w:val="a6"/>
+        <w:tabs>
+          <w:tab w:val="right" w:pos="8306"/>
+        </w:tabs>
+        <w:jc w:val="center"/>
+        <w:rPr>
+          <w:rFonts w:eastAsiaTheme="minorEastAsia"/>
+          <w:iCs/>
+          <w:sz w:val="32"/>
+          <w:szCs w:val="32"/>
+          <w:lang w:val="en-US"/>
+        </w:rPr>
+      </w:pPr>
+    </w:p>
+    <w:p>
+      <w:pPr>
+        <w:pStyle w:val="a6"/>
+        <w:tabs>
+          <w:tab w:val="right" w:pos="8306"/>
+        </w:tabs>
+        <w:jc w:val="center"/>
+        <w:rPr>
+          <w:rFonts w:eastAsiaTheme="minorEastAsia"/>
+          <w:iCs/>
+          <w:sz w:val="32"/>
+          <w:szCs w:val="32"/>
+          <w:lang w:val="en-US"/>
+        </w:rPr>
+      </w:pPr>
     </w:p>
     <w:p>
       <w:pPr>
@@ -3922,25 +4884,7 @@
                   <w:szCs w:val="32"/>
                   <w:lang w:val="en-US"/>
                 </w:rPr>
-                <m:t>,</m:t>
-              </m:r>
-              <m:r>
-                <w:rPr>
-                  <w:rFonts w:ascii="Cambria Math" w:eastAsiaTheme="minorEastAsia" w:hAnsi="Cambria Math"/>
-                  <w:sz w:val="32"/>
-                  <w:szCs w:val="32"/>
-                  <w:lang w:val="en-US"/>
-                </w:rPr>
-                <m:t>T</m:t>
-              </m:r>
-              <m:r>
-                <w:rPr>
-                  <w:rFonts w:ascii="Cambria Math" w:eastAsiaTheme="minorEastAsia" w:hAnsi="Cambria Math"/>
-                  <w:sz w:val="32"/>
-                  <w:szCs w:val="32"/>
-                  <w:lang w:val="en-US"/>
-                </w:rPr>
-                <m:t>,k</m:t>
+                <m:t>,T,k</m:t>
               </m:r>
             </m:sub>
           </m:sSub>
@@ -3984,34 +4928,7 @@
                   <w:szCs w:val="32"/>
                   <w:lang w:val="en-US"/>
                 </w:rPr>
-                <m:t>T</m:t>
-              </m:r>
-              <m:r>
-                <w:rPr>
-                  <w:rFonts w:ascii="Cambria Math" w:eastAsiaTheme="minorEastAsia" w:hAnsi="Cambria Math"/>
-                  <w:sz w:val="32"/>
-                  <w:szCs w:val="32"/>
-                  <w:lang w:val="en-US"/>
-                </w:rPr>
-                <m:t>,</m:t>
-              </m:r>
-              <m:r>
-                <w:rPr>
-                  <w:rFonts w:ascii="Cambria Math" w:eastAsiaTheme="minorEastAsia" w:hAnsi="Cambria Math"/>
-                  <w:sz w:val="32"/>
-                  <w:szCs w:val="32"/>
-                  <w:lang w:val="en-US"/>
-                </w:rPr>
-                <m:t>J</m:t>
-              </m:r>
-              <m:r>
-                <w:rPr>
-                  <w:rFonts w:ascii="Cambria Math" w:eastAsiaTheme="minorEastAsia" w:hAnsi="Cambria Math"/>
-                  <w:sz w:val="32"/>
-                  <w:szCs w:val="32"/>
-                  <w:lang w:val="en-US"/>
-                </w:rPr>
-                <m:t>,k</m:t>
+                <m:t>T,J,k</m:t>
               </m:r>
             </m:sub>
           </m:sSub>
@@ -4062,25 +4979,7 @@
                   <w:szCs w:val="32"/>
                   <w:lang w:val="en-US"/>
                 </w:rPr>
-                <m:t>,</m:t>
-              </m:r>
-              <m:r>
-                <w:rPr>
-                  <w:rFonts w:ascii="Cambria Math" w:eastAsiaTheme="minorEastAsia" w:hAnsi="Cambria Math"/>
-                  <w:sz w:val="32"/>
-                  <w:szCs w:val="32"/>
-                  <w:lang w:val="en-US"/>
-                </w:rPr>
-                <m:t>I</m:t>
-              </m:r>
-              <m:r>
-                <w:rPr>
-                  <w:rFonts w:ascii="Cambria Math" w:eastAsiaTheme="minorEastAsia" w:hAnsi="Cambria Math"/>
-                  <w:sz w:val="32"/>
-                  <w:szCs w:val="32"/>
-                  <w:lang w:val="en-US"/>
-                </w:rPr>
-                <m:t>,k</m:t>
+                <m:t>,I,k</m:t>
               </m:r>
             </m:sub>
           </m:sSub>
@@ -4124,34 +5023,7 @@
                   <w:szCs w:val="32"/>
                   <w:lang w:val="en-US"/>
                 </w:rPr>
-                <m:t>I</m:t>
-              </m:r>
-              <m:r>
-                <w:rPr>
-                  <w:rFonts w:ascii="Cambria Math" w:eastAsiaTheme="minorEastAsia" w:hAnsi="Cambria Math"/>
-                  <w:sz w:val="32"/>
-                  <w:szCs w:val="32"/>
-                  <w:lang w:val="en-US"/>
-                </w:rPr>
-                <m:t>,</m:t>
-              </m:r>
-              <m:r>
-                <w:rPr>
-                  <w:rFonts w:ascii="Cambria Math" w:eastAsiaTheme="minorEastAsia" w:hAnsi="Cambria Math"/>
-                  <w:sz w:val="32"/>
-                  <w:szCs w:val="32"/>
-                  <w:lang w:val="en-US"/>
-                </w:rPr>
-                <m:t>M</m:t>
-              </m:r>
-              <m:r>
-                <w:rPr>
-                  <w:rFonts w:ascii="Cambria Math" w:eastAsiaTheme="minorEastAsia" w:hAnsi="Cambria Math"/>
-                  <w:sz w:val="32"/>
-                  <w:szCs w:val="32"/>
-                  <w:lang w:val="en-US"/>
-                </w:rPr>
-                <m:t>,k</m:t>
+                <m:t>I,M,k</m:t>
               </m:r>
             </m:sub>
           </m:sSub>
@@ -4202,25 +5074,7 @@
                   <w:szCs w:val="32"/>
                   <w:lang w:val="en-US"/>
                 </w:rPr>
-                <m:t>,</m:t>
-              </m:r>
-              <m:r>
-                <w:rPr>
-                  <w:rFonts w:ascii="Cambria Math" w:eastAsiaTheme="minorEastAsia" w:hAnsi="Cambria Math"/>
-                  <w:sz w:val="32"/>
-                  <w:szCs w:val="32"/>
-                  <w:lang w:val="en-US"/>
-                </w:rPr>
-                <m:t>F</m:t>
-              </m:r>
-              <m:r>
-                <w:rPr>
-                  <w:rFonts w:ascii="Cambria Math" w:eastAsiaTheme="minorEastAsia" w:hAnsi="Cambria Math"/>
-                  <w:sz w:val="32"/>
-                  <w:szCs w:val="32"/>
-                  <w:lang w:val="en-US"/>
-                </w:rPr>
-                <m:t>,k</m:t>
+                <m:t>,F,k</m:t>
               </m:r>
             </m:sub>
           </m:sSub>
@@ -4264,34 +5118,7 @@
                   <w:szCs w:val="32"/>
                   <w:lang w:val="en-US"/>
                 </w:rPr>
-                <m:t>F</m:t>
-              </m:r>
-              <m:r>
-                <w:rPr>
-                  <w:rFonts w:ascii="Cambria Math" w:eastAsiaTheme="minorEastAsia" w:hAnsi="Cambria Math"/>
-                  <w:sz w:val="32"/>
-                  <w:szCs w:val="32"/>
-                  <w:lang w:val="en-US"/>
-                </w:rPr>
-                <m:t>,</m:t>
-              </m:r>
-              <m:r>
-                <w:rPr>
-                  <w:rFonts w:ascii="Cambria Math" w:eastAsiaTheme="minorEastAsia" w:hAnsi="Cambria Math"/>
-                  <w:sz w:val="32"/>
-                  <w:szCs w:val="32"/>
-                  <w:lang w:val="en-US"/>
-                </w:rPr>
-                <m:t>E</m:t>
-              </m:r>
-              <m:r>
-                <w:rPr>
-                  <w:rFonts w:ascii="Cambria Math" w:eastAsiaTheme="minorEastAsia" w:hAnsi="Cambria Math"/>
-                  <w:sz w:val="32"/>
-                  <w:szCs w:val="32"/>
-                  <w:lang w:val="en-US"/>
-                </w:rPr>
-                <m:t>,k</m:t>
+                <m:t>F,E,k</m:t>
               </m:r>
             </m:sub>
           </m:sSub>
@@ -4302,16 +5129,7 @@
               <w:szCs w:val="32"/>
               <w:lang w:val="en-US"/>
             </w:rPr>
-            <m:t>≤</m:t>
-          </m:r>
-          <m:r>
-            <w:rPr>
-              <w:rFonts w:ascii="Cambria Math" w:eastAsiaTheme="minorEastAsia" w:hAnsi="Cambria Math"/>
-              <w:sz w:val="32"/>
-              <w:szCs w:val="32"/>
-              <w:lang w:val="en-US"/>
-            </w:rPr>
-            <m:t>1</m:t>
+            <m:t>≤1</m:t>
           </m:r>
         </m:oMath>
       </m:oMathPara>
@@ -4415,37 +5233,7 @@
           <w:szCs w:val="32"/>
           <w:lang w:val="en-US"/>
         </w:rPr>
-        <w:t xml:space="preserve">J = </w:t>
-      </w:r>
-      <w:r>
-        <w:rPr>
-          <w:rFonts w:eastAsiaTheme="minorEastAsia"/>
-          <w:iCs/>
-          <w:sz w:val="32"/>
-          <w:szCs w:val="32"/>
-          <w:lang w:val="en-US"/>
-        </w:rPr>
-        <w:t>Juventus</w:t>
-      </w:r>
-      <w:r>
-        <w:rPr>
-          <w:rFonts w:eastAsiaTheme="minorEastAsia"/>
-          <w:iCs/>
-          <w:sz w:val="32"/>
-          <w:szCs w:val="32"/>
-          <w:lang w:val="en-US"/>
-        </w:rPr>
-        <w:t>, T =</w:t>
-      </w:r>
-      <w:r>
-        <w:rPr>
-          <w:rFonts w:eastAsiaTheme="minorEastAsia"/>
-          <w:iCs/>
-          <w:sz w:val="32"/>
-          <w:szCs w:val="32"/>
-          <w:lang w:val="en-US"/>
-        </w:rPr>
-        <w:t>Torino</w:t>
+        <w:t>J = Juventus, T =Torino</w:t>
       </w:r>
     </w:p>
     <w:p>
@@ -4471,37 +5259,7 @@
           <w:szCs w:val="32"/>
           <w:lang w:val="en-US"/>
         </w:rPr>
-        <w:t xml:space="preserve">M = </w:t>
-      </w:r>
-      <w:r>
-        <w:rPr>
-          <w:rFonts w:eastAsiaTheme="minorEastAsia"/>
-          <w:iCs/>
-          <w:sz w:val="32"/>
-          <w:szCs w:val="32"/>
-          <w:lang w:val="en-US"/>
-        </w:rPr>
-        <w:t>Milan</w:t>
-      </w:r>
-      <w:r>
-        <w:rPr>
-          <w:rFonts w:eastAsiaTheme="minorEastAsia"/>
-          <w:iCs/>
-          <w:sz w:val="32"/>
-          <w:szCs w:val="32"/>
-          <w:lang w:val="en-US"/>
-        </w:rPr>
-        <w:t xml:space="preserve">, I = </w:t>
-      </w:r>
-      <w:r>
-        <w:rPr>
-          <w:rFonts w:eastAsiaTheme="minorEastAsia"/>
-          <w:iCs/>
-          <w:sz w:val="32"/>
-          <w:szCs w:val="32"/>
-          <w:lang w:val="en-US"/>
-        </w:rPr>
-        <w:t>Inter</w:t>
+        <w:t>M = Milan, I = Inter</w:t>
       </w:r>
     </w:p>
     <w:p>
@@ -4513,50 +5271,21 @@
         <w:jc w:val="center"/>
         <w:rPr>
           <w:rFonts w:eastAsiaTheme="minorEastAsia"/>
-          <w:sz w:val="32"/>
-          <w:szCs w:val="32"/>
-          <w:lang w:val="en-US"/>
-        </w:rPr>
-      </w:pPr>
-      <w:r>
-        <w:rPr>
-          <w:rFonts w:eastAsiaTheme="minorEastAsia"/>
-          <w:iCs/>
-          <w:sz w:val="32"/>
-          <w:szCs w:val="32"/>
-          <w:lang w:val="en-US"/>
-        </w:rPr>
-        <w:t xml:space="preserve">E = </w:t>
-      </w:r>
-      <w:r>
-        <w:rPr>
-          <w:rFonts w:eastAsiaTheme="minorEastAsia"/>
-          <w:iCs/>
-          <w:sz w:val="32"/>
-          <w:szCs w:val="32"/>
-          <w:lang w:val="en-US"/>
-        </w:rPr>
-        <w:t>Empoli</w:t>
-      </w:r>
-      <w:r>
-        <w:rPr>
-          <w:rFonts w:eastAsiaTheme="minorEastAsia"/>
-          <w:iCs/>
-          <w:sz w:val="32"/>
-          <w:szCs w:val="32"/>
-          <w:lang w:val="en-US"/>
-        </w:rPr>
-        <w:t xml:space="preserve">, F = </w:t>
-      </w:r>
-      <w:r>
-        <w:rPr>
-          <w:rFonts w:eastAsiaTheme="minorEastAsia"/>
-          <w:iCs/>
-          <w:sz w:val="32"/>
-          <w:szCs w:val="32"/>
-          <w:lang w:val="en-US"/>
-        </w:rPr>
-        <w:t>Fiorentina</w:t>
+          <w:iCs/>
+          <w:sz w:val="32"/>
+          <w:szCs w:val="32"/>
+          <w:lang w:val="en-US"/>
+        </w:rPr>
+      </w:pPr>
+      <w:r>
+        <w:rPr>
+          <w:rFonts w:eastAsiaTheme="minorEastAsia"/>
+          <w:iCs/>
+          <w:sz w:val="32"/>
+          <w:szCs w:val="32"/>
+          <w:lang w:val="en-US"/>
+        </w:rPr>
+        <w:t>E = Empoli, F = Fiorentina</w:t>
       </w:r>
     </w:p>
     <w:p>
@@ -4568,11 +5297,212 @@
         <w:jc w:val="center"/>
         <w:rPr>
           <w:rFonts w:eastAsiaTheme="minorEastAsia"/>
+          <w:iCs/>
+          <w:sz w:val="32"/>
+          <w:szCs w:val="32"/>
+        </w:rPr>
+      </w:pPr>
+      <w:r>
+        <w:rPr>
+          <w:rFonts w:eastAsiaTheme="minorEastAsia"/>
+          <w:iCs/>
+          <w:sz w:val="32"/>
+          <w:szCs w:val="32"/>
+          <w:lang w:val="en-US"/>
+        </w:rPr>
+        <w:t>k</w:t>
+      </w:r>
+      <w:r>
+        <w:rPr>
+          <w:rFonts w:eastAsiaTheme="minorEastAsia"/>
+          <w:iCs/>
+          <w:sz w:val="32"/>
+          <w:szCs w:val="32"/>
+        </w:rPr>
+        <w:t xml:space="preserve"> ={1,2,3,….</w:t>
+      </w:r>
+      <w:r>
+        <w:rPr>
+          <w:rFonts w:eastAsiaTheme="minorEastAsia"/>
+          <w:iCs/>
+          <w:sz w:val="32"/>
+          <w:szCs w:val="32"/>
+          <w:lang w:val="en-US"/>
+        </w:rPr>
+        <w:t>M</w:t>
+      </w:r>
+      <w:r>
+        <w:rPr>
+          <w:rFonts w:eastAsiaTheme="minorEastAsia"/>
+          <w:iCs/>
+          <w:sz w:val="32"/>
+          <w:szCs w:val="32"/>
+        </w:rPr>
+        <w:t>},</w:t>
+      </w:r>
+      <w:r>
+        <w:rPr>
+          <w:rFonts w:eastAsiaTheme="minorEastAsia"/>
+          <w:iCs/>
+          <w:sz w:val="32"/>
+          <w:szCs w:val="32"/>
+          <w:lang w:val="en-US"/>
+        </w:rPr>
+        <w:t>M</w:t>
+      </w:r>
+      <w:r>
+        <w:rPr>
+          <w:rFonts w:eastAsiaTheme="minorEastAsia"/>
+          <w:iCs/>
+          <w:sz w:val="32"/>
+          <w:szCs w:val="32"/>
+        </w:rPr>
+        <w:t xml:space="preserve">= </w:t>
+      </w:r>
+      <w:r>
+        <w:rPr>
+          <w:rFonts w:eastAsiaTheme="minorEastAsia"/>
+          <w:iCs/>
+          <w:sz w:val="32"/>
+          <w:szCs w:val="32"/>
+        </w:rPr>
+        <w:t>αριθμός παιχνιδιών</w:t>
+      </w:r>
+    </w:p>
+    <w:p>
+      <w:pPr>
+        <w:pStyle w:val="a6"/>
+        <w:tabs>
+          <w:tab w:val="right" w:pos="8306"/>
+        </w:tabs>
+        <w:rPr>
+          <w:rFonts w:eastAsiaTheme="minorEastAsia"/>
+          <w:sz w:val="32"/>
+          <w:szCs w:val="32"/>
+        </w:rPr>
+      </w:pPr>
+    </w:p>
+    <w:p>
+      <w:pPr>
+        <w:pStyle w:val="a6"/>
+        <w:numPr>
+          <w:ilvl w:val="0"/>
+          <w:numId w:val="2"/>
+        </w:numPr>
+        <w:tabs>
+          <w:tab w:val="right" w:pos="8306"/>
+        </w:tabs>
+        <w:rPr>
+          <w:rFonts w:eastAsiaTheme="minorEastAsia"/>
+          <w:sz w:val="32"/>
+          <w:szCs w:val="32"/>
+        </w:rPr>
+      </w:pPr>
+      <w:r>
+        <w:rPr>
+          <w:rFonts w:eastAsiaTheme="minorEastAsia"/>
+          <w:sz w:val="32"/>
+          <w:szCs w:val="32"/>
+        </w:rPr>
+        <w:t xml:space="preserve">Καθώς στόχος του προβλήματος είναι η εύρεση </w:t>
+      </w:r>
+      <w:r>
+        <w:rPr>
+          <w:rFonts w:eastAsiaTheme="minorEastAsia"/>
+          <w:sz w:val="32"/>
+          <w:szCs w:val="32"/>
+        </w:rPr>
+        <w:t>έγκυρης λύσης η αντικειμενική τιμή θα ισούται με 0. Πράγμα που σημαίνει πως δεν έχει σημασία  αν το πρόβλημα λυθεί ως πρόβλημα μεγιστοποίησης ή ελαχιστοποίησης .</w:t>
+      </w:r>
+    </w:p>
+    <w:p>
+      <w:pPr>
+        <w:pStyle w:val="a6"/>
+        <w:tabs>
+          <w:tab w:val="right" w:pos="8306"/>
+        </w:tabs>
+        <w:jc w:val="center"/>
+        <w:rPr>
+          <w:rFonts w:eastAsiaTheme="minorEastAsia"/>
+          <w:sz w:val="32"/>
+          <w:szCs w:val="32"/>
+        </w:rPr>
+      </w:pPr>
+      <w:r>
+        <w:rPr>
+          <w:rFonts w:eastAsiaTheme="minorEastAsia"/>
+          <w:sz w:val="32"/>
+          <w:szCs w:val="32"/>
+        </w:rPr>
+        <w:t>Ζ=0</w:t>
+      </w:r>
+    </w:p>
+    <w:p>
+      <w:pPr>
+        <w:tabs>
+          <w:tab w:val="right" w:pos="8306"/>
+        </w:tabs>
+        <w:rPr>
+          <w:rFonts w:eastAsiaTheme="minorEastAsia"/>
+          <w:sz w:val="32"/>
+          <w:szCs w:val="32"/>
+        </w:rPr>
+      </w:pPr>
+    </w:p>
+    <w:p>
+      <w:pPr>
+        <w:tabs>
+          <w:tab w:val="right" w:pos="8306"/>
+        </w:tabs>
+        <w:rPr>
+          <w:rFonts w:eastAsiaTheme="minorEastAsia"/>
+          <w:sz w:val="32"/>
+          <w:szCs w:val="32"/>
+        </w:rPr>
+      </w:pPr>
+      <w:r>
+        <w:rPr>
+          <w:rFonts w:eastAsiaTheme="minorEastAsia"/>
+          <w:sz w:val="32"/>
+          <w:szCs w:val="32"/>
+        </w:rPr>
+        <w:t>Οι παραπάνω περιορισμοί θα αποτελέσουν την αντικειμενική συνάρτηση</w:t>
+      </w:r>
+      <w:r>
+        <w:rPr>
+          <w:rFonts w:eastAsiaTheme="minorEastAsia"/>
+          <w:sz w:val="32"/>
+          <w:szCs w:val="32"/>
+        </w:rPr>
+        <w:t>.</w:t>
+      </w:r>
+    </w:p>
+    <w:p>
+      <w:pPr>
+        <w:pStyle w:val="a6"/>
+        <w:tabs>
+          <w:tab w:val="right" w:pos="8306"/>
+        </w:tabs>
+        <w:rPr>
+          <w:rFonts w:eastAsiaTheme="minorEastAsia"/>
+          <w:sz w:val="32"/>
+          <w:szCs w:val="32"/>
+        </w:rPr>
+      </w:pPr>
+    </w:p>
+    <w:p>
+      <w:pPr>
+        <w:pStyle w:val="a6"/>
+        <w:tabs>
+          <w:tab w:val="right" w:pos="8306"/>
+        </w:tabs>
+        <w:jc w:val="center"/>
+        <w:rPr>
+          <w:rFonts w:eastAsiaTheme="minorEastAsia"/>
           <w:i/>
           <w:iCs/>
           <w:sz w:val="32"/>
           <w:szCs w:val="32"/>
-          <w:lang w:val="en-US"/>
         </w:rPr>
       </w:pPr>
     </w:p>
@@ -4585,11 +5515,21 @@
         <w:jc w:val="center"/>
         <w:rPr>
           <w:rFonts w:eastAsiaTheme="minorEastAsia"/>
-          <w:i/>
-          <w:iCs/>
-          <w:sz w:val="32"/>
-          <w:szCs w:val="32"/>
-          <w:lang w:val="en-US"/>
+          <w:iCs/>
+          <w:sz w:val="32"/>
+          <w:szCs w:val="32"/>
+        </w:rPr>
+      </w:pPr>
+    </w:p>
+    <w:p>
+      <w:pPr>
+        <w:tabs>
+          <w:tab w:val="right" w:pos="8306"/>
+        </w:tabs>
+        <w:rPr>
+          <w:rFonts w:eastAsiaTheme="minorEastAsia"/>
+          <w:sz w:val="32"/>
+          <w:szCs w:val="32"/>
         </w:rPr>
       </w:pPr>
     </w:p>
@@ -4599,28 +5539,44 @@
         <w:tabs>
           <w:tab w:val="right" w:pos="8306"/>
         </w:tabs>
-        <w:jc w:val="center"/>
-        <w:rPr>
-          <w:rFonts w:eastAsiaTheme="minorEastAsia"/>
-          <w:iCs/>
-          <w:sz w:val="32"/>
-          <w:szCs w:val="32"/>
-          <w:lang w:val="en-US"/>
-        </w:rPr>
-      </w:pPr>
-    </w:p>
-    <w:p>
-      <w:pPr>
-        <w:tabs>
-          <w:tab w:val="right" w:pos="8306"/>
-        </w:tabs>
-        <w:rPr>
-          <w:rFonts w:eastAsiaTheme="minorEastAsia"/>
-          <w:sz w:val="32"/>
-          <w:szCs w:val="32"/>
-          <w:lang w:val="en-US"/>
-        </w:rPr>
-      </w:pPr>
+        <w:rPr>
+          <w:rFonts w:eastAsiaTheme="minorEastAsia"/>
+          <w:sz w:val="32"/>
+          <w:szCs w:val="32"/>
+        </w:rPr>
+      </w:pPr>
+      <w:r>
+        <w:rPr>
+          <w:rFonts w:eastAsiaTheme="minorEastAsia"/>
+          <w:sz w:val="32"/>
+          <w:szCs w:val="32"/>
+        </w:rPr>
+        <w:t>Λειτουργία προγράμματος /</w:t>
+      </w:r>
+      <w:r>
+        <w:rPr>
+          <w:rFonts w:eastAsiaTheme="minorEastAsia"/>
+          <w:sz w:val="32"/>
+          <w:szCs w:val="32"/>
+        </w:rPr>
+        <w:t xml:space="preserve"> </w:t>
+      </w:r>
+      <w:r>
+        <w:rPr>
+          <w:rFonts w:eastAsiaTheme="minorEastAsia"/>
+          <w:sz w:val="32"/>
+          <w:szCs w:val="32"/>
+        </w:rPr>
+        <w:t>Αποτελέσματα</w:t>
+      </w:r>
+      <w:r>
+        <w:rPr>
+          <w:rFonts w:eastAsiaTheme="minorEastAsia"/>
+          <w:sz w:val="32"/>
+          <w:szCs w:val="32"/>
+        </w:rPr>
+        <w:t>:</w:t>
+      </w:r>
     </w:p>
     <w:p>
       <w:pPr>
@@ -4632,24 +5588,435 @@
           <w:rFonts w:eastAsiaTheme="minorEastAsia"/>
           <w:sz w:val="32"/>
           <w:szCs w:val="32"/>
-          <w:lang w:val="en-US"/>
-        </w:rPr>
-      </w:pPr>
-      <w:r>
-        <w:rPr>
-          <w:rFonts w:eastAsiaTheme="minorEastAsia"/>
+        </w:rPr>
+      </w:pPr>
+    </w:p>
+    <w:p>
+      <w:pPr>
+        <w:pStyle w:val="a6"/>
+        <w:tabs>
+          <w:tab w:val="right" w:pos="8306"/>
+        </w:tabs>
+        <w:rPr>
+          <w:rFonts w:eastAsiaTheme="minorEastAsia"/>
+          <w:sz w:val="32"/>
+          <w:szCs w:val="32"/>
+        </w:rPr>
+      </w:pPr>
+      <w:r>
+        <w:rPr>
+          <w:rFonts w:eastAsiaTheme="minorEastAsia"/>
+          <w:sz w:val="32"/>
+          <w:szCs w:val="32"/>
+        </w:rPr>
+        <w:t xml:space="preserve">Ζητείται από τον χρήστη να επιλέξει </w:t>
+      </w:r>
+      <w:r>
+        <w:rPr>
+          <w:rFonts w:eastAsiaTheme="minorEastAsia"/>
+          <w:sz w:val="32"/>
+          <w:szCs w:val="32"/>
+        </w:rPr>
+        <w:t>τον ελάχιστο αριθμό αγώνων μεταξύ των δυο παιχνιδιών δύο ομάδων με μέγιστη επιλογή 8.</w:t>
+      </w:r>
+    </w:p>
+    <w:p>
+      <w:pPr>
+        <w:pStyle w:val="a6"/>
+        <w:tabs>
+          <w:tab w:val="right" w:pos="8306"/>
+        </w:tabs>
+        <w:rPr>
+          <w:rFonts w:eastAsiaTheme="minorEastAsia"/>
+          <w:sz w:val="32"/>
+          <w:szCs w:val="32"/>
+        </w:rPr>
+      </w:pPr>
+      <w:r>
+        <w:rPr>
+          <w:rFonts w:eastAsiaTheme="minorEastAsia"/>
+          <w:sz w:val="32"/>
+          <w:szCs w:val="32"/>
+        </w:rPr>
+        <w:t>Το πρόγραμμα τυπώνει το πρωτάθλημά χωρισμένο στις αγωνιστικές του</w:t>
+      </w:r>
+    </w:p>
+    <w:p>
+      <w:pPr>
+        <w:pStyle w:val="a6"/>
+        <w:tabs>
+          <w:tab w:val="right" w:pos="8306"/>
+        </w:tabs>
+        <w:rPr>
+          <w:rFonts w:eastAsiaTheme="minorEastAsia"/>
+          <w:sz w:val="32"/>
+          <w:szCs w:val="32"/>
+        </w:rPr>
+      </w:pPr>
+    </w:p>
+    <w:p>
+      <w:pPr>
+        <w:pStyle w:val="a6"/>
+        <w:tabs>
+          <w:tab w:val="right" w:pos="8306"/>
+        </w:tabs>
+        <w:rPr>
+          <w:rFonts w:eastAsiaTheme="minorEastAsia"/>
+          <w:sz w:val="32"/>
+          <w:szCs w:val="32"/>
+        </w:rPr>
+      </w:pPr>
+    </w:p>
+    <w:p>
+      <w:pPr>
+        <w:pStyle w:val="a6"/>
+        <w:tabs>
+          <w:tab w:val="right" w:pos="8306"/>
+        </w:tabs>
+        <w:rPr>
+          <w:rFonts w:eastAsiaTheme="minorEastAsia"/>
+          <w:sz w:val="32"/>
+          <w:szCs w:val="32"/>
+        </w:rPr>
+      </w:pPr>
+      <w:r>
+        <w:rPr>
+          <w:rFonts w:eastAsiaTheme="minorEastAsia"/>
+          <w:noProof/>
+          <w:sz w:val="32"/>
+          <w:szCs w:val="32"/>
+        </w:rPr>
+        <w:drawing>
+          <wp:anchor distT="0" distB="0" distL="114300" distR="114300" simplePos="0" relativeHeight="251658240" behindDoc="0" locked="0" layoutInCell="1" allowOverlap="1" wp14:anchorId="658663BA" wp14:editId="6188A38E">
+            <wp:simplePos x="0" y="0"/>
+            <wp:positionH relativeFrom="column">
+              <wp:posOffset>3010274</wp:posOffset>
+            </wp:positionH>
+            <wp:positionV relativeFrom="paragraph">
+              <wp:posOffset>5715</wp:posOffset>
+            </wp:positionV>
+            <wp:extent cx="3025775" cy="3200796"/>
+            <wp:effectExtent l="0" t="0" r="3175" b="0"/>
+            <wp:wrapNone/>
+            <wp:docPr id="1082103505" name="Εικόνα 1" descr="Εικόνα που περιέχει κείμενο, στιγμιότυπο οθόνης, γραμματοσειρά, κατάλογος&#10;&#10;Περιγραφή που δημιουργήθηκε αυτόματα"/>
+            <wp:cNvGraphicFramePr>
+              <a:graphicFrameLocks xmlns:a="http://schemas.openxmlformats.org/drawingml/2006/main" noChangeAspect="1"/>
+            </wp:cNvGraphicFramePr>
+            <a:graphic xmlns:a="http://schemas.openxmlformats.org/drawingml/2006/main">
+              <a:graphicData uri="http://schemas.openxmlformats.org/drawingml/2006/picture">
+                <pic:pic xmlns:pic="http://schemas.openxmlformats.org/drawingml/2006/picture">
+                  <pic:nvPicPr>
+                    <pic:cNvPr id="1082103505" name="Εικόνα 1" descr="Εικόνα που περιέχει κείμενο, στιγμιότυπο οθόνης, γραμματοσειρά, κατάλογος&#10;&#10;Περιγραφή που δημιουργήθηκε αυτόματα"/>
+                    <pic:cNvPicPr/>
+                  </pic:nvPicPr>
+                  <pic:blipFill>
+                    <a:blip r:embed="rId5">
+                      <a:extLst>
+                        <a:ext uri="{28A0092B-C50C-407E-A947-70E740481C1C}">
+                          <a14:useLocalDpi xmlns:a14="http://schemas.microsoft.com/office/drawing/2010/main" val="0"/>
+                        </a:ext>
+                      </a:extLst>
+                    </a:blip>
+                    <a:stretch>
+                      <a:fillRect/>
+                    </a:stretch>
+                  </pic:blipFill>
+                  <pic:spPr>
+                    <a:xfrm>
+                      <a:off x="0" y="0"/>
+                      <a:ext cx="3025775" cy="3200796"/>
+                    </a:xfrm>
+                    <a:prstGeom prst="rect">
+                      <a:avLst/>
+                    </a:prstGeom>
+                  </pic:spPr>
+                </pic:pic>
+              </a:graphicData>
+            </a:graphic>
+            <wp14:sizeRelH relativeFrom="margin">
+              <wp14:pctWidth>0</wp14:pctWidth>
+            </wp14:sizeRelH>
+            <wp14:sizeRelV relativeFrom="margin">
+              <wp14:pctHeight>0</wp14:pctHeight>
+            </wp14:sizeRelV>
+          </wp:anchor>
+        </w:drawing>
+      </w:r>
+      <w:r>
+        <w:rPr>
+          <w:rFonts w:eastAsiaTheme="minorEastAsia"/>
+          <w:noProof/>
+          <w:sz w:val="32"/>
+          <w:szCs w:val="32"/>
+        </w:rPr>
+        <w:drawing>
+          <wp:inline distT="0" distB="0" distL="0" distR="0" wp14:anchorId="6531F907" wp14:editId="0B37FDDA">
+            <wp:extent cx="2504019" cy="3145155"/>
+            <wp:effectExtent l="0" t="0" r="0" b="0"/>
+            <wp:docPr id="950533854" name="Εικόνα 1" descr="Εικόνα που περιέχει κείμενο, στιγμιότυπο οθόνης, γραμματοσειρά, κατάλογος&#10;&#10;Περιγραφή που δημιουργήθηκε αυτόματα"/>
+            <wp:cNvGraphicFramePr>
+              <a:graphicFrameLocks xmlns:a="http://schemas.openxmlformats.org/drawingml/2006/main" noChangeAspect="1"/>
+            </wp:cNvGraphicFramePr>
+            <a:graphic xmlns:a="http://schemas.openxmlformats.org/drawingml/2006/main">
+              <a:graphicData uri="http://schemas.openxmlformats.org/drawingml/2006/picture">
+                <pic:pic xmlns:pic="http://schemas.openxmlformats.org/drawingml/2006/picture">
+                  <pic:nvPicPr>
+                    <pic:cNvPr id="950533854" name="Εικόνα 1" descr="Εικόνα που περιέχει κείμενο, στιγμιότυπο οθόνης, γραμματοσειρά, κατάλογος&#10;&#10;Περιγραφή που δημιουργήθηκε αυτόματα"/>
+                    <pic:cNvPicPr/>
+                  </pic:nvPicPr>
+                  <pic:blipFill>
+                    <a:blip r:embed="rId6"/>
+                    <a:stretch>
+                      <a:fillRect/>
+                    </a:stretch>
+                  </pic:blipFill>
+                  <pic:spPr>
+                    <a:xfrm>
+                      <a:off x="0" y="0"/>
+                      <a:ext cx="2518613" cy="3163486"/>
+                    </a:xfrm>
+                    <a:prstGeom prst="rect">
+                      <a:avLst/>
+                    </a:prstGeom>
+                  </pic:spPr>
+                </pic:pic>
+              </a:graphicData>
+            </a:graphic>
+          </wp:inline>
+        </w:drawing>
+      </w:r>
+    </w:p>
+    <w:p>
+      <w:pPr>
+        <w:pStyle w:val="a6"/>
+        <w:tabs>
+          <w:tab w:val="right" w:pos="8306"/>
+        </w:tabs>
+        <w:rPr>
+          <w:rFonts w:eastAsiaTheme="minorEastAsia"/>
+          <w:sz w:val="32"/>
+          <w:szCs w:val="32"/>
+        </w:rPr>
+      </w:pPr>
+    </w:p>
+    <w:p>
+      <w:pPr>
+        <w:pStyle w:val="a6"/>
+        <w:tabs>
+          <w:tab w:val="right" w:pos="8306"/>
+        </w:tabs>
+        <w:rPr>
+          <w:rFonts w:eastAsiaTheme="minorEastAsia"/>
+          <w:sz w:val="32"/>
+          <w:szCs w:val="32"/>
+        </w:rPr>
+      </w:pPr>
+      <w:r>
+        <w:rPr>
+          <w:rFonts w:eastAsiaTheme="minorEastAsia"/>
+          <w:sz w:val="32"/>
+          <w:szCs w:val="32"/>
+        </w:rPr>
+        <w:t>Με την α</w:t>
+      </w:r>
+      <w:r>
+        <w:rPr>
+          <w:rFonts w:eastAsiaTheme="minorEastAsia"/>
+          <w:sz w:val="32"/>
+          <w:szCs w:val="32"/>
+        </w:rPr>
+        <w:t>ύξηση της επιλογής ενδιάμεσων αγώνων στον περιορισμό 5 αυξάνεται και ο χρόνος υπολογισμού. Αφού υπολογιστεί το πρόγραμμα ο χρήστης έχει την δυνατότητα να δει ένα</w:t>
+      </w:r>
+      <w:r>
+        <w:rPr>
+          <w:rFonts w:eastAsiaTheme="minorEastAsia"/>
+          <w:sz w:val="32"/>
+          <w:szCs w:val="32"/>
+        </w:rPr>
+        <w:t xml:space="preserve"> γράφημα με τον χρόνο που θα έπαιρνε ο υπολογισμός του προγράμματος για κάθε επιλογή</w:t>
+      </w:r>
+    </w:p>
+    <w:p>
+      <w:pPr>
+        <w:pStyle w:val="a6"/>
+        <w:tabs>
+          <w:tab w:val="right" w:pos="8306"/>
+        </w:tabs>
+        <w:rPr>
+          <w:rFonts w:eastAsiaTheme="minorEastAsia"/>
+          <w:sz w:val="32"/>
+          <w:szCs w:val="32"/>
+        </w:rPr>
+      </w:pPr>
+      <w:r>
+        <w:rPr>
+          <w:rFonts w:eastAsiaTheme="minorEastAsia"/>
+          <w:noProof/>
           <w:sz w:val="32"/>
           <w:szCs w:val="32"/>
         </w:rPr>
         <w:lastRenderedPageBreak/>
-        <w:t>Αποτελέσματα</w:t>
-      </w:r>
-      <w:r>
-        <w:rPr>
-          <w:rFonts w:eastAsiaTheme="minorEastAsia"/>
-          <w:sz w:val="32"/>
-          <w:szCs w:val="32"/>
-          <w:lang w:val="en-US"/>
+        <w:drawing>
+          <wp:inline distT="0" distB="0" distL="0" distR="0" wp14:anchorId="4EB88B6A" wp14:editId="43923CA1">
+            <wp:extent cx="5274310" cy="4062730"/>
+            <wp:effectExtent l="0" t="0" r="2540" b="0"/>
+            <wp:docPr id="1724333519" name="Εικόνα 1" descr="Εικόνα που περιέχει κείμενο, γραμμή, γράφημα, διάγραμμα&#10;&#10;Περιγραφή που δημιουργήθηκε αυτόματα"/>
+            <wp:cNvGraphicFramePr>
+              <a:graphicFrameLocks xmlns:a="http://schemas.openxmlformats.org/drawingml/2006/main" noChangeAspect="1"/>
+            </wp:cNvGraphicFramePr>
+            <a:graphic xmlns:a="http://schemas.openxmlformats.org/drawingml/2006/main">
+              <a:graphicData uri="http://schemas.openxmlformats.org/drawingml/2006/picture">
+                <pic:pic xmlns:pic="http://schemas.openxmlformats.org/drawingml/2006/picture">
+                  <pic:nvPicPr>
+                    <pic:cNvPr id="1724333519" name="Εικόνα 1" descr="Εικόνα που περιέχει κείμενο, γραμμή, γράφημα, διάγραμμα&#10;&#10;Περιγραφή που δημιουργήθηκε αυτόματα"/>
+                    <pic:cNvPicPr/>
+                  </pic:nvPicPr>
+                  <pic:blipFill>
+                    <a:blip r:embed="rId7"/>
+                    <a:stretch>
+                      <a:fillRect/>
+                    </a:stretch>
+                  </pic:blipFill>
+                  <pic:spPr>
+                    <a:xfrm>
+                      <a:off x="0" y="0"/>
+                      <a:ext cx="5274310" cy="4062730"/>
+                    </a:xfrm>
+                    <a:prstGeom prst="rect">
+                      <a:avLst/>
+                    </a:prstGeom>
+                  </pic:spPr>
+                </pic:pic>
+              </a:graphicData>
+            </a:graphic>
+          </wp:inline>
+        </w:drawing>
+      </w:r>
+    </w:p>
+    <w:p>
+      <w:pPr>
+        <w:pStyle w:val="a6"/>
+        <w:tabs>
+          <w:tab w:val="right" w:pos="8306"/>
+        </w:tabs>
+        <w:rPr>
+          <w:rFonts w:eastAsiaTheme="minorEastAsia"/>
+          <w:sz w:val="32"/>
+          <w:szCs w:val="32"/>
+        </w:rPr>
+      </w:pPr>
+      <w:r>
+        <w:rPr>
+          <w:rFonts w:eastAsiaTheme="minorEastAsia"/>
+          <w:sz w:val="32"/>
+          <w:szCs w:val="32"/>
+        </w:rPr>
+        <w:t xml:space="preserve">Δοκιμάζοντας την επιλογή 5 δεν είχε βρεθεί αποτέλεσμα ύστερα από </w:t>
+      </w:r>
+      <w:r>
+        <w:rPr>
+          <w:rFonts w:eastAsiaTheme="minorEastAsia"/>
+          <w:sz w:val="32"/>
+          <w:szCs w:val="32"/>
+        </w:rPr>
+        <w:t>6</w:t>
+      </w:r>
+      <w:r>
+        <w:rPr>
+          <w:rFonts w:eastAsiaTheme="minorEastAsia"/>
+          <w:sz w:val="32"/>
+          <w:szCs w:val="32"/>
+        </w:rPr>
+        <w:t xml:space="preserve"> ώρες οπότε τοποθετήθηκε </w:t>
+      </w:r>
+      <w:r>
+        <w:rPr>
+          <w:rFonts w:eastAsiaTheme="minorEastAsia"/>
+          <w:sz w:val="32"/>
+          <w:szCs w:val="32"/>
+        </w:rPr>
+        <w:t>ενδεικτικά</w:t>
+      </w:r>
+      <w:r>
+        <w:rPr>
+          <w:rFonts w:eastAsiaTheme="minorEastAsia"/>
+          <w:sz w:val="32"/>
+          <w:szCs w:val="32"/>
+        </w:rPr>
+        <w:t xml:space="preserve"> η τιμή 1</w:t>
+      </w:r>
+      <w:r>
+        <w:rPr>
+          <w:rFonts w:eastAsiaTheme="minorEastAsia"/>
+          <w:sz w:val="32"/>
+          <w:szCs w:val="32"/>
+          <w:lang w:val="en-US"/>
+        </w:rPr>
+        <w:t>e</w:t>
+      </w:r>
+      <w:r>
+        <w:rPr>
+          <w:rFonts w:eastAsiaTheme="minorEastAsia"/>
+          <w:sz w:val="32"/>
+          <w:szCs w:val="32"/>
+        </w:rPr>
+        <w:t>5</w:t>
+      </w:r>
+      <w:r>
+        <w:rPr>
+          <w:rFonts w:eastAsiaTheme="minorEastAsia"/>
+          <w:sz w:val="32"/>
+          <w:szCs w:val="32"/>
+        </w:rPr>
+        <w:t xml:space="preserve"> </w:t>
+      </w:r>
+      <w:r>
+        <w:rPr>
+          <w:rFonts w:eastAsiaTheme="minorEastAsia"/>
+          <w:sz w:val="32"/>
+          <w:szCs w:val="32"/>
+        </w:rPr>
+        <w:t>για αυτή και τις επόμενες τιμές</w:t>
+      </w:r>
+    </w:p>
+    <w:p>
+      <w:pPr>
+        <w:pStyle w:val="a6"/>
+        <w:tabs>
+          <w:tab w:val="right" w:pos="8306"/>
+        </w:tabs>
+        <w:rPr>
+          <w:rFonts w:eastAsiaTheme="minorEastAsia"/>
+          <w:sz w:val="32"/>
+          <w:szCs w:val="32"/>
+        </w:rPr>
+      </w:pPr>
+    </w:p>
+    <w:p>
+      <w:pPr>
+        <w:pStyle w:val="a6"/>
+        <w:tabs>
+          <w:tab w:val="right" w:pos="8306"/>
+        </w:tabs>
+        <w:rPr>
+          <w:rFonts w:eastAsiaTheme="minorEastAsia"/>
+          <w:sz w:val="32"/>
+          <w:szCs w:val="32"/>
+        </w:rPr>
+      </w:pPr>
+      <w:r>
+        <w:rPr>
+          <w:rFonts w:eastAsiaTheme="minorEastAsia"/>
+          <w:sz w:val="32"/>
+          <w:szCs w:val="32"/>
+        </w:rPr>
+        <w:t>Βιβλιογραφία</w:t>
+      </w:r>
+      <w:r>
+        <w:rPr>
+          <w:rFonts w:eastAsiaTheme="minorEastAsia"/>
+          <w:sz w:val="32"/>
+          <w:szCs w:val="32"/>
         </w:rPr>
         <w:t>:</w:t>
       </w:r>
@@ -4664,7 +6031,6 @@
           <w:rFonts w:eastAsiaTheme="minorEastAsia"/>
           <w:sz w:val="32"/>
           <w:szCs w:val="32"/>
-          <w:lang w:val="en-US"/>
         </w:rPr>
       </w:pPr>
     </w:p>
@@ -4686,111 +6052,6 @@
           <w:sz w:val="32"/>
           <w:szCs w:val="32"/>
         </w:rPr>
-        <w:t>Το πρόγραμμα τυπώνει το πρωτάθλημά χωρισμένο στις αγωνιστικές του.</w:t>
-      </w:r>
-    </w:p>
-    <w:p>
-      <w:pPr>
-        <w:pStyle w:val="a6"/>
-        <w:tabs>
-          <w:tab w:val="right" w:pos="8306"/>
-        </w:tabs>
-        <w:rPr>
-          <w:rFonts w:eastAsiaTheme="minorEastAsia"/>
-          <w:sz w:val="32"/>
-          <w:szCs w:val="32"/>
-        </w:rPr>
-      </w:pPr>
-    </w:p>
-    <w:p>
-      <w:pPr>
-        <w:pStyle w:val="a6"/>
-        <w:tabs>
-          <w:tab w:val="right" w:pos="8306"/>
-        </w:tabs>
-        <w:rPr>
-          <w:rFonts w:eastAsiaTheme="minorEastAsia"/>
-          <w:sz w:val="32"/>
-          <w:szCs w:val="32"/>
-        </w:rPr>
-      </w:pPr>
-    </w:p>
-    <w:p>
-      <w:pPr>
-        <w:pStyle w:val="a6"/>
-        <w:tabs>
-          <w:tab w:val="right" w:pos="8306"/>
-        </w:tabs>
-        <w:rPr>
-          <w:rFonts w:eastAsiaTheme="minorEastAsia"/>
-          <w:sz w:val="32"/>
-          <w:szCs w:val="32"/>
-        </w:rPr>
-      </w:pPr>
-    </w:p>
-    <w:p>
-      <w:pPr>
-        <w:pStyle w:val="a6"/>
-        <w:tabs>
-          <w:tab w:val="right" w:pos="8306"/>
-        </w:tabs>
-        <w:rPr>
-          <w:rFonts w:eastAsiaTheme="minorEastAsia"/>
-          <w:sz w:val="32"/>
-          <w:szCs w:val="32"/>
-          <w:lang w:val="en-US"/>
-        </w:rPr>
-      </w:pPr>
-      <w:r>
-        <w:rPr>
-          <w:rFonts w:eastAsiaTheme="minorEastAsia"/>
-          <w:sz w:val="32"/>
-          <w:szCs w:val="32"/>
-        </w:rPr>
-        <w:t>Βιβλιογραφία</w:t>
-      </w:r>
-      <w:r>
-        <w:rPr>
-          <w:rFonts w:eastAsiaTheme="minorEastAsia"/>
-          <w:sz w:val="32"/>
-          <w:szCs w:val="32"/>
-          <w:lang w:val="en-US"/>
-        </w:rPr>
-        <w:t>:</w:t>
-      </w:r>
-    </w:p>
-    <w:p>
-      <w:pPr>
-        <w:pStyle w:val="a6"/>
-        <w:tabs>
-          <w:tab w:val="right" w:pos="8306"/>
-        </w:tabs>
-        <w:rPr>
-          <w:rFonts w:eastAsiaTheme="minorEastAsia"/>
-          <w:sz w:val="32"/>
-          <w:szCs w:val="32"/>
-          <w:lang w:val="en-US"/>
-        </w:rPr>
-      </w:pPr>
-    </w:p>
-    <w:p>
-      <w:pPr>
-        <w:pStyle w:val="a6"/>
-        <w:tabs>
-          <w:tab w:val="right" w:pos="8306"/>
-        </w:tabs>
-        <w:rPr>
-          <w:rFonts w:eastAsiaTheme="minorEastAsia"/>
-          <w:sz w:val="32"/>
-          <w:szCs w:val="32"/>
-        </w:rPr>
-      </w:pPr>
-      <w:r>
-        <w:rPr>
-          <w:rFonts w:eastAsiaTheme="minorEastAsia"/>
-          <w:sz w:val="32"/>
-          <w:szCs w:val="32"/>
-        </w:rPr>
         <w:t>Κριτήρια και κανόνες για τον προγραμματισμό του πρωταθλήματος</w:t>
       </w:r>
       <w:r>
@@ -4801,7 +6062,7 @@
         </w:rPr>
         <w:t xml:space="preserve"> : </w:t>
       </w:r>
-      <w:hyperlink r:id="rId5" w:history="1">
+      <w:hyperlink r:id="rId8" w:history="1">
         <w:r>
           <w:rPr>
             <w:rStyle w:val="-"/>
@@ -4823,7 +6084,6 @@
           <w:rFonts w:eastAsiaTheme="minorEastAsia"/>
           <w:sz w:val="32"/>
           <w:szCs w:val="32"/>
-          <w:lang w:val="en-US"/>
         </w:rPr>
       </w:pPr>
     </w:p>
@@ -4834,22 +6094,18 @@
           <w:tab w:val="right" w:pos="8306"/>
         </w:tabs>
         <w:rPr>
-          <w:rFonts w:eastAsiaTheme="minorEastAsia"/>
-          <w:sz w:val="32"/>
-          <w:szCs w:val="32"/>
-          <w:lang w:val="en-US"/>
-        </w:rPr>
-      </w:pPr>
-      <w:hyperlink r:id="rId6" w:history="1">
+          <w:sz w:val="32"/>
+          <w:szCs w:val="32"/>
+        </w:rPr>
+      </w:pPr>
+      <w:hyperlink r:id="rId9" w:history="1">
         <w:r>
           <w:rPr>
             <w:rStyle w:val="-"/>
-            <w:rFonts w:eastAsiaTheme="minorEastAsia"/>
             <w:sz w:val="32"/>
             <w:szCs w:val="32"/>
-            <w:lang w:val="en-US"/>
           </w:rPr>
-          <w:t>https://www.legaseriea.it/en/media/serie-a/2023-2024-serie-a-schedule-criteria-and-restriction</w:t>
+          <w:t>https://www.legaseriea.it/en/media/serie-a/criteria-to-be-followed-for-the-draw-of-the-serie-a-2024-2025-calendar</w:t>
         </w:r>
       </w:hyperlink>
     </w:p>
@@ -4860,10 +6116,8 @@
           <w:tab w:val="right" w:pos="8306"/>
         </w:tabs>
         <w:rPr>
-          <w:rFonts w:eastAsiaTheme="minorEastAsia"/>
-          <w:sz w:val="32"/>
-          <w:szCs w:val="32"/>
-          <w:lang w:val="en-US"/>
+          <w:sz w:val="32"/>
+          <w:szCs w:val="32"/>
         </w:rPr>
       </w:pPr>
     </w:p>
@@ -4925,7 +6179,7 @@
           <w:szCs w:val="32"/>
         </w:rPr>
       </w:pPr>
-      <w:hyperlink r:id="rId7" w:history="1">
+      <w:hyperlink r:id="rId10" w:history="1">
         <w:r>
           <w:rPr>
             <w:rStyle w:val="-"/>
@@ -4968,7 +6222,76 @@
           <w:sz w:val="32"/>
           <w:szCs w:val="32"/>
         </w:rPr>
-        <w:t>Διδακτικες διαφάνειες της κα. Δασκαλάκη</w:t>
+        <w:t>Διδακτικές</w:t>
+      </w:r>
+      <w:r>
+        <w:rPr>
+          <w:rFonts w:eastAsiaTheme="minorEastAsia"/>
+          <w:sz w:val="32"/>
+          <w:szCs w:val="32"/>
+        </w:rPr>
+        <w:t xml:space="preserve"> διαφάνειες της κα. Δασκαλάκη</w:t>
+      </w:r>
+      <w:r>
+        <w:rPr>
+          <w:rFonts w:eastAsiaTheme="minorEastAsia"/>
+          <w:sz w:val="32"/>
+          <w:szCs w:val="32"/>
+        </w:rPr>
+        <w:t>,</w:t>
+      </w:r>
+      <w:r>
+        <w:rPr>
+          <w:rFonts w:eastAsiaTheme="minorEastAsia"/>
+          <w:sz w:val="32"/>
+          <w:szCs w:val="32"/>
+        </w:rPr>
+        <w:t xml:space="preserve"> </w:t>
+      </w:r>
+      <w:r>
+        <w:rPr>
+          <w:rFonts w:eastAsiaTheme="minorEastAsia"/>
+          <w:sz w:val="32"/>
+          <w:szCs w:val="32"/>
+        </w:rPr>
+        <w:t>κ. Βαλουξη και κ</w:t>
+      </w:r>
+      <w:r>
+        <w:rPr>
+          <w:rFonts w:eastAsiaTheme="minorEastAsia"/>
+          <w:sz w:val="32"/>
+          <w:szCs w:val="32"/>
+        </w:rPr>
+        <w:t>.</w:t>
+      </w:r>
+      <w:r>
+        <w:rPr>
+          <w:rFonts w:eastAsiaTheme="minorEastAsia"/>
+          <w:sz w:val="32"/>
+          <w:szCs w:val="32"/>
+        </w:rPr>
+        <w:t xml:space="preserve"> Πέππα</w:t>
+      </w:r>
+    </w:p>
+    <w:p>
+      <w:pPr>
+        <w:pStyle w:val="a6"/>
+        <w:tabs>
+          <w:tab w:val="right" w:pos="8306"/>
+        </w:tabs>
+        <w:rPr>
+          <w:rFonts w:eastAsiaTheme="minorEastAsia"/>
+          <w:sz w:val="32"/>
+          <w:szCs w:val="32"/>
+        </w:rPr>
+      </w:pPr>
+      <w:r>
+        <w:rPr>
+          <w:rFonts w:eastAsiaTheme="minorEastAsia"/>
+          <w:sz w:val="32"/>
+          <w:szCs w:val="32"/>
+        </w:rPr>
+        <w:t>https://eclass.upatras.gr/courses/EE916/</w:t>
       </w:r>
     </w:p>
     <w:p>
@@ -5045,6 +6368,92 @@
 <file path=word/numbering.xml><?xml version="1.0" encoding="utf-8"?>
 <w:numbering xmlns:wpc="http://schemas.microsoft.com/office/word/2010/wordprocessingCanvas" xmlns:cx="http://schemas.microsoft.com/office/drawing/2014/chartex" xmlns:cx1="http://schemas.microsoft.com/office/drawing/2015/9/8/chartex" xmlns:cx2="http://schemas.microsoft.com/office/drawing/2015/10/21/chartex" xmlns:cx3="http://schemas.microsoft.com/office/drawing/2016/5/9/chartex" xmlns:cx4="http://schemas.microsoft.com/office/drawing/2016/5/10/chartex" xmlns:cx5="http://schemas.microsoft.com/office/drawing/2016/5/11/chartex" xmlns:cx6="http://schemas.microsoft.com/office/drawing/2016/5/12/chartex" xmlns:cx7="http://schemas.microsoft.com/office/drawing/2016/5/13/chartex" xmlns:cx8="http://schemas.microsoft.com/office/drawing/2016/5/14/chartex" xmlns:mc="http://schemas.openxmlformats.org/markup-compatibility/2006" xmlns:aink="http://schemas.microsoft.com/office/drawing/2016/ink" xmlns:am3d="http://schemas.microsoft.com/office/drawing/2017/model3d" xmlns:o="urn:schemas-microsoft-com:office:office" xmlns:oel="http://schemas.microsoft.com/office/2019/extlst" xmlns:r="http://schemas.openxmlformats.org/officeDocument/2006/relationships" xmlns:m="http://schemas.openxmlformats.org/officeDocument/2006/math" xmlns:v="urn:schemas-microsoft-com:vml" xmlns:wp14="http://schemas.microsoft.com/office/word/2010/wordprocessingDrawing" xmlns:wp="http://schemas.openxmlformats.org/drawingml/2006/wordprocessingDrawing" xmlns:w10="urn:schemas-microsoft-com:office:word" xmlns:w="http://schemas.openxmlformats.org/wordprocessingml/2006/main" xmlns:w14="http://schemas.microsoft.com/office/word/2010/wordml" xmlns:w15="http://schemas.microsoft.com/office/word/2012/wordml" xmlns:w16cex="http://schemas.microsoft.com/office/word/2018/wordml/cex" xmlns:w16cid="http://schemas.microsoft.com/office/word/2016/wordml/cid" xmlns:w16="http://schemas.microsoft.com/office/word/2018/wordml" xmlns:w16du="http://schemas.microsoft.com/office/word/2023/wordml/word16du" xmlns:w16sdtdh="http://schemas.microsoft.com/office/word/2020/wordml/sdtdatahash" xmlns:w16se="http://schemas.microsoft.com/office/word/2015/wordml/symex" xmlns:wpg="http://schemas.microsoft.com/office/word/2010/wordprocessingGroup" xmlns:wpi="http://schemas.microsoft.com/office/word/2010/wordprocessingInk" xmlns:wne="http://schemas.microsoft.com/office/word/2006/wordml" xmlns:wps="http://schemas.microsoft.com/office/word/2010/wordprocessingShape" mc:Ignorable="w14 w15 w16se w16cid w16 w16cex w16sdtdh w16du wp14">
   <w:abstractNum w:abstractNumId="0" w15:restartNumberingAfterBreak="0">
+    <w:nsid w:val="0951175E"/>
+    <w:multiLevelType w:val="hybridMultilevel"/>
+    <w:tmpl w:val="3732F472"/>
+    <w:lvl w:ilvl="0" w:tplc="0408000F">
+      <w:start w:val="1"/>
+      <w:numFmt w:val="decimal"/>
+      <w:lvlText w:val="%1."/>
+      <w:lvlJc w:val="left"/>
+      <w:pPr>
+        <w:ind w:left="5297" w:hanging="360"/>
+      </w:pPr>
+    </w:lvl>
+    <w:lvl w:ilvl="1" w:tplc="04080019" w:tentative="1">
+      <w:start w:val="1"/>
+      <w:numFmt w:val="lowerLetter"/>
+      <w:lvlText w:val="%2."/>
+      <w:lvlJc w:val="left"/>
+      <w:pPr>
+        <w:ind w:left="6017" w:hanging="360"/>
+      </w:pPr>
+    </w:lvl>
+    <w:lvl w:ilvl="2" w:tplc="0408001B" w:tentative="1">
+      <w:start w:val="1"/>
+      <w:numFmt w:val="lowerRoman"/>
+      <w:lvlText w:val="%3."/>
+      <w:lvlJc w:val="right"/>
+      <w:pPr>
+        <w:ind w:left="6737" w:hanging="180"/>
+      </w:pPr>
+    </w:lvl>
+    <w:lvl w:ilvl="3" w:tplc="0408000F" w:tentative="1">
+      <w:start w:val="1"/>
+      <w:numFmt w:val="decimal"/>
+      <w:lvlText w:val="%4."/>
+      <w:lvlJc w:val="left"/>
+      <w:pPr>
+        <w:ind w:left="7457" w:hanging="360"/>
+      </w:pPr>
+    </w:lvl>
+    <w:lvl w:ilvl="4" w:tplc="04080019" w:tentative="1">
+      <w:start w:val="1"/>
+      <w:numFmt w:val="lowerLetter"/>
+      <w:lvlText w:val="%5."/>
+      <w:lvlJc w:val="left"/>
+      <w:pPr>
+        <w:ind w:left="8177" w:hanging="360"/>
+      </w:pPr>
+    </w:lvl>
+    <w:lvl w:ilvl="5" w:tplc="0408001B" w:tentative="1">
+      <w:start w:val="1"/>
+      <w:numFmt w:val="lowerRoman"/>
+      <w:lvlText w:val="%6."/>
+      <w:lvlJc w:val="right"/>
+      <w:pPr>
+        <w:ind w:left="8897" w:hanging="180"/>
+      </w:pPr>
+    </w:lvl>
+    <w:lvl w:ilvl="6" w:tplc="0408000F" w:tentative="1">
+      <w:start w:val="1"/>
+      <w:numFmt w:val="decimal"/>
+      <w:lvlText w:val="%7."/>
+      <w:lvlJc w:val="left"/>
+      <w:pPr>
+        <w:ind w:left="9617" w:hanging="360"/>
+      </w:pPr>
+    </w:lvl>
+    <w:lvl w:ilvl="7" w:tplc="04080019" w:tentative="1">
+      <w:start w:val="1"/>
+      <w:numFmt w:val="lowerLetter"/>
+      <w:lvlText w:val="%8."/>
+      <w:lvlJc w:val="left"/>
+      <w:pPr>
+        <w:ind w:left="10337" w:hanging="360"/>
+      </w:pPr>
+    </w:lvl>
+    <w:lvl w:ilvl="8" w:tplc="0408001B" w:tentative="1">
+      <w:start w:val="1"/>
+      <w:numFmt w:val="lowerRoman"/>
+      <w:lvlText w:val="%9."/>
+      <w:lvlJc w:val="right"/>
+      <w:pPr>
+        <w:ind w:left="11057" w:hanging="180"/>
+      </w:pPr>
+    </w:lvl>
+  </w:abstractNum>
+  <w:abstractNum w:abstractNumId="1" w15:restartNumberingAfterBreak="0">
     <w:nsid w:val="19D41AEA"/>
     <w:multiLevelType w:val="hybridMultilevel"/>
     <w:tmpl w:val="20223430"/>
@@ -5133,7 +6542,7 @@
       </w:pPr>
     </w:lvl>
   </w:abstractNum>
-  <w:abstractNum w:abstractNumId="1" w15:restartNumberingAfterBreak="0">
+  <w:abstractNum w:abstractNumId="2" w15:restartNumberingAfterBreak="0">
     <w:nsid w:val="1C5A663D"/>
     <w:multiLevelType w:val="hybridMultilevel"/>
     <w:tmpl w:val="E4E4A9D6"/>
@@ -5219,7 +6628,7 @@
       </w:pPr>
     </w:lvl>
   </w:abstractNum>
-  <w:abstractNum w:abstractNumId="2" w15:restartNumberingAfterBreak="0">
+  <w:abstractNum w:abstractNumId="3" w15:restartNumberingAfterBreak="0">
     <w:nsid w:val="27E82D4D"/>
     <w:multiLevelType w:val="hybridMultilevel"/>
     <w:tmpl w:val="73FC2872"/>
@@ -5308,7 +6717,93 @@
       </w:pPr>
     </w:lvl>
   </w:abstractNum>
-  <w:abstractNum w:abstractNumId="3" w15:restartNumberingAfterBreak="0">
+  <w:abstractNum w:abstractNumId="4" w15:restartNumberingAfterBreak="0">
+    <w:nsid w:val="4FF8165E"/>
+    <w:multiLevelType w:val="hybridMultilevel"/>
+    <w:tmpl w:val="B87604C8"/>
+    <w:lvl w:ilvl="0" w:tplc="0408000F">
+      <w:start w:val="1"/>
+      <w:numFmt w:val="decimal"/>
+      <w:lvlText w:val="%1."/>
+      <w:lvlJc w:val="left"/>
+      <w:pPr>
+        <w:ind w:left="6017" w:hanging="360"/>
+      </w:pPr>
+    </w:lvl>
+    <w:lvl w:ilvl="1" w:tplc="04080019" w:tentative="1">
+      <w:start w:val="1"/>
+      <w:numFmt w:val="lowerLetter"/>
+      <w:lvlText w:val="%2."/>
+      <w:lvlJc w:val="left"/>
+      <w:pPr>
+        <w:ind w:left="6737" w:hanging="360"/>
+      </w:pPr>
+    </w:lvl>
+    <w:lvl w:ilvl="2" w:tplc="0408001B" w:tentative="1">
+      <w:start w:val="1"/>
+      <w:numFmt w:val="lowerRoman"/>
+      <w:lvlText w:val="%3."/>
+      <w:lvlJc w:val="right"/>
+      <w:pPr>
+        <w:ind w:left="7457" w:hanging="180"/>
+      </w:pPr>
+    </w:lvl>
+    <w:lvl w:ilvl="3" w:tplc="0408000F" w:tentative="1">
+      <w:start w:val="1"/>
+      <w:numFmt w:val="decimal"/>
+      <w:lvlText w:val="%4."/>
+      <w:lvlJc w:val="left"/>
+      <w:pPr>
+        <w:ind w:left="8177" w:hanging="360"/>
+      </w:pPr>
+    </w:lvl>
+    <w:lvl w:ilvl="4" w:tplc="04080019" w:tentative="1">
+      <w:start w:val="1"/>
+      <w:numFmt w:val="lowerLetter"/>
+      <w:lvlText w:val="%5."/>
+      <w:lvlJc w:val="left"/>
+      <w:pPr>
+        <w:ind w:left="8897" w:hanging="360"/>
+      </w:pPr>
+    </w:lvl>
+    <w:lvl w:ilvl="5" w:tplc="0408001B" w:tentative="1">
+      <w:start w:val="1"/>
+      <w:numFmt w:val="lowerRoman"/>
+      <w:lvlText w:val="%6."/>
+      <w:lvlJc w:val="right"/>
+      <w:pPr>
+        <w:ind w:left="9617" w:hanging="180"/>
+      </w:pPr>
+    </w:lvl>
+    <w:lvl w:ilvl="6" w:tplc="0408000F" w:tentative="1">
+      <w:start w:val="1"/>
+      <w:numFmt w:val="decimal"/>
+      <w:lvlText w:val="%7."/>
+      <w:lvlJc w:val="left"/>
+      <w:pPr>
+        <w:ind w:left="10337" w:hanging="360"/>
+      </w:pPr>
+    </w:lvl>
+    <w:lvl w:ilvl="7" w:tplc="04080019" w:tentative="1">
+      <w:start w:val="1"/>
+      <w:numFmt w:val="lowerLetter"/>
+      <w:lvlText w:val="%8."/>
+      <w:lvlJc w:val="left"/>
+      <w:pPr>
+        <w:ind w:left="11057" w:hanging="360"/>
+      </w:pPr>
+    </w:lvl>
+    <w:lvl w:ilvl="8" w:tplc="0408001B" w:tentative="1">
+      <w:start w:val="1"/>
+      <w:numFmt w:val="lowerRoman"/>
+      <w:lvlText w:val="%9."/>
+      <w:lvlJc w:val="right"/>
+      <w:pPr>
+        <w:ind w:left="11777" w:hanging="180"/>
+      </w:pPr>
+    </w:lvl>
+  </w:abstractNum>
+  <w:abstractNum w:abstractNumId="5" w15:restartNumberingAfterBreak="0">
     <w:nsid w:val="505B75D7"/>
     <w:multiLevelType w:val="hybridMultilevel"/>
     <w:tmpl w:val="1862B05E"/>
@@ -5394,7 +6889,93 @@
       </w:pPr>
     </w:lvl>
   </w:abstractNum>
-  <w:abstractNum w:abstractNumId="4" w15:restartNumberingAfterBreak="0">
+  <w:abstractNum w:abstractNumId="6" w15:restartNumberingAfterBreak="0">
+    <w:nsid w:val="626511D0"/>
+    <w:multiLevelType w:val="hybridMultilevel"/>
+    <w:tmpl w:val="F740DD30"/>
+    <w:lvl w:ilvl="0" w:tplc="0408000F">
+      <w:start w:val="1"/>
+      <w:numFmt w:val="decimal"/>
+      <w:lvlText w:val="%1."/>
+      <w:lvlJc w:val="left"/>
+      <w:pPr>
+        <w:ind w:left="720" w:hanging="360"/>
+      </w:pPr>
+    </w:lvl>
+    <w:lvl w:ilvl="1" w:tplc="04080019" w:tentative="1">
+      <w:start w:val="1"/>
+      <w:numFmt w:val="lowerLetter"/>
+      <w:lvlText w:val="%2."/>
+      <w:lvlJc w:val="left"/>
+      <w:pPr>
+        <w:ind w:left="1440" w:hanging="360"/>
+      </w:pPr>
+    </w:lvl>
+    <w:lvl w:ilvl="2" w:tplc="0408001B" w:tentative="1">
+      <w:start w:val="1"/>
+      <w:numFmt w:val="lowerRoman"/>
+      <w:lvlText w:val="%3."/>
+      <w:lvlJc w:val="right"/>
+      <w:pPr>
+        <w:ind w:left="2160" w:hanging="180"/>
+      </w:pPr>
+    </w:lvl>
+    <w:lvl w:ilvl="3" w:tplc="0408000F" w:tentative="1">
+      <w:start w:val="1"/>
+      <w:numFmt w:val="decimal"/>
+      <w:lvlText w:val="%4."/>
+      <w:lvlJc w:val="left"/>
+      <w:pPr>
+        <w:ind w:left="2880" w:hanging="360"/>
+      </w:pPr>
+    </w:lvl>
+    <w:lvl w:ilvl="4" w:tplc="04080019" w:tentative="1">
+      <w:start w:val="1"/>
+      <w:numFmt w:val="lowerLetter"/>
+      <w:lvlText w:val="%5."/>
+      <w:lvlJc w:val="left"/>
+      <w:pPr>
+        <w:ind w:left="3600" w:hanging="360"/>
+      </w:pPr>
+    </w:lvl>
+    <w:lvl w:ilvl="5" w:tplc="0408001B" w:tentative="1">
+      <w:start w:val="1"/>
+      <w:numFmt w:val="lowerRoman"/>
+      <w:lvlText w:val="%6."/>
+      <w:lvlJc w:val="right"/>
+      <w:pPr>
+        <w:ind w:left="4320" w:hanging="180"/>
+      </w:pPr>
+    </w:lvl>
+    <w:lvl w:ilvl="6" w:tplc="0408000F" w:tentative="1">
+      <w:start w:val="1"/>
+      <w:numFmt w:val="decimal"/>
+      <w:lvlText w:val="%7."/>
+      <w:lvlJc w:val="left"/>
+      <w:pPr>
+        <w:ind w:left="5040" w:hanging="360"/>
+      </w:pPr>
+    </w:lvl>
+    <w:lvl w:ilvl="7" w:tplc="04080019" w:tentative="1">
+      <w:start w:val="1"/>
+      <w:numFmt w:val="lowerLetter"/>
+      <w:lvlText w:val="%8."/>
+      <w:lvlJc w:val="left"/>
+      <w:pPr>
+        <w:ind w:left="5760" w:hanging="360"/>
+      </w:pPr>
+    </w:lvl>
+    <w:lvl w:ilvl="8" w:tplc="0408001B" w:tentative="1">
+      <w:start w:val="1"/>
+      <w:numFmt w:val="lowerRoman"/>
+      <w:lvlText w:val="%9."/>
+      <w:lvlJc w:val="right"/>
+      <w:pPr>
+        <w:ind w:left="6480" w:hanging="180"/>
+      </w:pPr>
+    </w:lvl>
+  </w:abstractNum>
+  <w:abstractNum w:abstractNumId="7" w15:restartNumberingAfterBreak="0">
     <w:nsid w:val="7E501FE3"/>
     <w:multiLevelType w:val="hybridMultilevel"/>
     <w:tmpl w:val="EC0875B4"/>
@@ -5508,19 +7089,28 @@
     </w:lvl>
   </w:abstractNum>
   <w:num w:numId="1" w16cid:durableId="679699476">
+    <w:abstractNumId w:val="1"/>
+  </w:num>
+  <w:num w:numId="2" w16cid:durableId="98524784">
+    <w:abstractNumId w:val="3"/>
+  </w:num>
+  <w:num w:numId="3" w16cid:durableId="315377037">
+    <w:abstractNumId w:val="7"/>
+  </w:num>
+  <w:num w:numId="4" w16cid:durableId="1205407316">
+    <w:abstractNumId w:val="5"/>
+  </w:num>
+  <w:num w:numId="5" w16cid:durableId="1283417001">
+    <w:abstractNumId w:val="2"/>
+  </w:num>
+  <w:num w:numId="6" w16cid:durableId="472798716">
+    <w:abstractNumId w:val="6"/>
+  </w:num>
+  <w:num w:numId="7" w16cid:durableId="588080621">
     <w:abstractNumId w:val="0"/>
   </w:num>
-  <w:num w:numId="2" w16cid:durableId="98524784">
-    <w:abstractNumId w:val="2"/>
-  </w:num>
-  <w:num w:numId="3" w16cid:durableId="315377037">
+  <w:num w:numId="8" w16cid:durableId="1800686662">
     <w:abstractNumId w:val="4"/>
-  </w:num>
-  <w:num w:numId="4" w16cid:durableId="1205407316">
-    <w:abstractNumId w:val="3"/>
-  </w:num>
-  <w:num w:numId="5" w16cid:durableId="1283417001">
-    <w:abstractNumId w:val="1"/>
   </w:num>
 </w:numbering>
 </file>
@@ -6128,6 +7718,7 @@
   <w:style w:type="character" w:default="1" w:styleId="a0">
     <w:name w:val="Default Paragraph Font"/>
     <w:uiPriority w:val="1"/>
+    <w:semiHidden/>
     <w:unhideWhenUsed/>
   </w:style>
   <w:style w:type="table" w:default="1" w:styleId="a1">

</xml_diff>

<commit_message>
add things in report and pptx
</commit_message>
<xml_diff>
--- a/report.docx
+++ b/report.docx
@@ -293,6 +293,15 @@
     </w:p>
     <w:sdt>
       <w:sdtPr>
+        <w:rPr>
+          <w:rFonts w:asciiTheme="minorHAnsi" w:eastAsiaTheme="minorHAnsi" w:hAnsiTheme="minorHAnsi" w:cstheme="minorBidi"/>
+          <w:color w:val="auto"/>
+          <w:kern w:val="2"/>
+          <w:sz w:val="22"/>
+          <w:szCs w:val="22"/>
+          <w:lang w:eastAsia="en-US"/>
+          <w14:ligatures w14:val="standardContextual"/>
+        </w:rPr>
         <w:id w:val="-657996020"/>
         <w:docPartObj>
           <w:docPartGallery w:val="Table of Contents"/>
@@ -301,15 +310,8 @@
       </w:sdtPr>
       <w:sdtEndPr>
         <w:rPr>
-          <w:rFonts w:asciiTheme="minorHAnsi" w:eastAsiaTheme="minorHAnsi" w:hAnsiTheme="minorHAnsi" w:cstheme="minorBidi"/>
           <w:b/>
           <w:bCs/>
-          <w:color w:val="auto"/>
-          <w:kern w:val="2"/>
-          <w:sz w:val="22"/>
-          <w:szCs w:val="22"/>
-          <w:lang w:eastAsia="en-US"/>
-          <w14:ligatures w14:val="standardContextual"/>
         </w:rPr>
       </w:sdtEndPr>
       <w:sdtContent>
@@ -344,7 +346,7 @@
           <w:r>
             <w:fldChar w:fldCharType="separate"/>
           </w:r>
-          <w:hyperlink w:anchor="_Toc177586253" w:history="1">
+          <w:hyperlink w:anchor="_Toc177729403" w:history="1">
             <w:r>
               <w:rPr>
                 <w:rStyle w:val="-"/>
@@ -371,7 +373,7 @@
                 <w:noProof/>
                 <w:webHidden/>
               </w:rPr>
-              <w:instrText xml:space="preserve"> PAGEREF _Toc177586253 \h </w:instrText>
+              <w:instrText xml:space="preserve"> PAGEREF _Toc177729403 \h </w:instrText>
             </w:r>
             <w:r>
               <w:rPr>
@@ -416,7 +418,7 @@
               <w:lang w:eastAsia="el-GR"/>
             </w:rPr>
           </w:pPr>
-          <w:hyperlink w:anchor="_Toc177586254" w:history="1">
+          <w:hyperlink w:anchor="_Toc177729404" w:history="1">
             <w:r>
               <w:rPr>
                 <w:rStyle w:val="-"/>
@@ -451,7 +453,7 @@
                 <w:noProof/>
                 <w:webHidden/>
               </w:rPr>
-              <w:instrText xml:space="preserve"> PAGEREF _Toc177586254 \h </w:instrText>
+              <w:instrText xml:space="preserve"> PAGEREF _Toc177729404 \h </w:instrText>
             </w:r>
             <w:r>
               <w:rPr>
@@ -496,7 +498,7 @@
               <w:lang w:eastAsia="el-GR"/>
             </w:rPr>
           </w:pPr>
-          <w:hyperlink w:anchor="_Toc177586255" w:history="1">
+          <w:hyperlink w:anchor="_Toc177729405" w:history="1">
             <w:r>
               <w:rPr>
                 <w:rStyle w:val="-"/>
@@ -523,7 +525,7 @@
                 <w:noProof/>
                 <w:webHidden/>
               </w:rPr>
-              <w:instrText xml:space="preserve"> PAGEREF _Toc177586255 \h </w:instrText>
+              <w:instrText xml:space="preserve"> PAGEREF _Toc177729405 \h </w:instrText>
             </w:r>
             <w:r>
               <w:rPr>
@@ -568,7 +570,7 @@
               <w:lang w:eastAsia="el-GR"/>
             </w:rPr>
           </w:pPr>
-          <w:hyperlink w:anchor="_Toc177586256" w:history="1">
+          <w:hyperlink w:anchor="_Toc177729406" w:history="1">
             <w:r>
               <w:rPr>
                 <w:rStyle w:val="-"/>
@@ -595,7 +597,7 @@
                 <w:noProof/>
                 <w:webHidden/>
               </w:rPr>
-              <w:instrText xml:space="preserve"> PAGEREF _Toc177586256 \h </w:instrText>
+              <w:instrText xml:space="preserve"> PAGEREF _Toc177729406 \h </w:instrText>
             </w:r>
             <w:r>
               <w:rPr>
@@ -640,7 +642,7 @@
               <w:lang w:eastAsia="el-GR"/>
             </w:rPr>
           </w:pPr>
-          <w:hyperlink w:anchor="_Toc177586257" w:history="1">
+          <w:hyperlink w:anchor="_Toc177729407" w:history="1">
             <w:r>
               <w:rPr>
                 <w:rStyle w:val="-"/>
@@ -667,7 +669,7 @@
                 <w:noProof/>
                 <w:webHidden/>
               </w:rPr>
-              <w:instrText xml:space="preserve"> PAGEREF _Toc177586257 \h </w:instrText>
+              <w:instrText xml:space="preserve"> PAGEREF _Toc177729407 \h </w:instrText>
             </w:r>
             <w:r>
               <w:rPr>
@@ -712,7 +714,7 @@
               <w:lang w:eastAsia="el-GR"/>
             </w:rPr>
           </w:pPr>
-          <w:hyperlink w:anchor="_Toc177586258" w:history="1">
+          <w:hyperlink w:anchor="_Toc177729408" w:history="1">
             <w:r>
               <w:rPr>
                 <w:rStyle w:val="-"/>
@@ -739,7 +741,7 @@
                 <w:noProof/>
                 <w:webHidden/>
               </w:rPr>
-              <w:instrText xml:space="preserve"> PAGEREF _Toc177586258 \h </w:instrText>
+              <w:instrText xml:space="preserve"> PAGEREF _Toc177729408 \h </w:instrText>
             </w:r>
             <w:r>
               <w:rPr>
@@ -759,7 +761,7 @@
                 <w:noProof/>
                 <w:webHidden/>
               </w:rPr>
-              <w:t>14</w:t>
+              <w:t>13</w:t>
             </w:r>
             <w:r>
               <w:rPr>
@@ -784,7 +786,7 @@
               <w:lang w:eastAsia="el-GR"/>
             </w:rPr>
           </w:pPr>
-          <w:hyperlink w:anchor="_Toc177586259" w:history="1">
+          <w:hyperlink w:anchor="_Toc177729409" w:history="1">
             <w:r>
               <w:rPr>
                 <w:rStyle w:val="-"/>
@@ -811,7 +813,7 @@
                 <w:noProof/>
                 <w:webHidden/>
               </w:rPr>
-              <w:instrText xml:space="preserve"> PAGEREF _Toc177586259 \h </w:instrText>
+              <w:instrText xml:space="preserve"> PAGEREF _Toc177729409 \h </w:instrText>
             </w:r>
             <w:r>
               <w:rPr>
@@ -831,7 +833,7 @@
                 <w:noProof/>
                 <w:webHidden/>
               </w:rPr>
-              <w:t>14</w:t>
+              <w:t>13</w:t>
             </w:r>
             <w:r>
               <w:rPr>
@@ -974,7 +976,7 @@
       <w:pPr>
         <w:pStyle w:val="1"/>
       </w:pPr>
-      <w:bookmarkStart w:id="0" w:name="_Toc177586253"/>
+      <w:bookmarkStart w:id="0" w:name="_Toc177729403"/>
       <w:r>
         <w:t>Περιγραφή προβλήματος</w:t>
       </w:r>
@@ -1155,18 +1157,12 @@
     <w:p>
       <w:pPr>
         <w:pStyle w:val="1"/>
-        <w:rPr>
-          <w:lang w:val="en-US"/>
-        </w:rPr>
-      </w:pPr>
-      <w:bookmarkStart w:id="1" w:name="_Toc177586254"/>
+      </w:pPr>
+      <w:bookmarkStart w:id="1" w:name="_Toc177729404"/>
       <w:r>
         <w:t>Εργαλεία</w:t>
       </w:r>
       <w:r>
-        <w:rPr>
-          <w:lang w:val="en-US"/>
-        </w:rPr>
         <w:t>:</w:t>
       </w:r>
       <w:bookmarkEnd w:id="1"/>
@@ -1267,7 +1263,7 @@
       <w:pPr>
         <w:pStyle w:val="1"/>
       </w:pPr>
-      <w:bookmarkStart w:id="2" w:name="_Toc177586255"/>
+      <w:bookmarkStart w:id="2" w:name="_Toc177729405"/>
       <w:r>
         <w:lastRenderedPageBreak/>
         <w:t>Παραδοχές:</w:t>
@@ -1284,11 +1280,6 @@
     </w:p>
     <w:p>
       <w:pPr>
-        <w:pStyle w:val="a6"/>
-        <w:numPr>
-          <w:ilvl w:val="0"/>
-          <w:numId w:val="1"/>
-        </w:numPr>
         <w:jc w:val="both"/>
         <w:rPr>
           <w:sz w:val="32"/>
@@ -1300,21 +1291,7 @@
           <w:sz w:val="32"/>
           <w:szCs w:val="32"/>
         </w:rPr>
-        <w:t>Ευρωπαϊκές υποχρεώσεις</w:t>
-      </w:r>
-      <w:r>
-        <w:rPr>
-          <w:sz w:val="32"/>
-          <w:szCs w:val="32"/>
-        </w:rPr>
-        <w:t>.</w:t>
-      </w:r>
-      <w:r>
-        <w:rPr>
-          <w:sz w:val="32"/>
-          <w:szCs w:val="32"/>
-        </w:rPr>
-        <w:t xml:space="preserve"> Καθώς είναι αδύνατο να γνωρίζει από πριν κάποιος την απόδοση των ομάδων στις ευρωπαϊκές διοργανώσεις δεν μπορεί να προγραμματιστεί </w:t>
+        <w:t xml:space="preserve">Ευρωπαϊκές υποχρεώσεις. Καθώς είναι αδύνατο να γνωρίζει από πριν κάποιος την απόδοση των ομάδων στις ευρωπαϊκές διοργανώσεις δεν μπορεί να προγραμματιστεί </w:t>
       </w:r>
       <w:r>
         <w:rPr>
@@ -1326,57 +1303,6 @@
     </w:p>
     <w:p>
       <w:pPr>
-        <w:pStyle w:val="a6"/>
-        <w:ind w:left="643"/>
-        <w:jc w:val="both"/>
-        <w:rPr>
-          <w:sz w:val="32"/>
-          <w:szCs w:val="32"/>
-        </w:rPr>
-      </w:pPr>
-    </w:p>
-    <w:p>
-      <w:pPr>
-        <w:pStyle w:val="a6"/>
-        <w:ind w:left="643"/>
-        <w:jc w:val="both"/>
-        <w:rPr>
-          <w:sz w:val="32"/>
-          <w:szCs w:val="32"/>
-        </w:rPr>
-      </w:pPr>
-    </w:p>
-    <w:p>
-      <w:pPr>
-        <w:pStyle w:val="a6"/>
-        <w:numPr>
-          <w:ilvl w:val="0"/>
-          <w:numId w:val="1"/>
-        </w:numPr>
-        <w:jc w:val="both"/>
-        <w:rPr>
-          <w:sz w:val="32"/>
-          <w:szCs w:val="32"/>
-        </w:rPr>
-      </w:pPr>
-      <w:r>
-        <w:rPr>
-          <w:sz w:val="32"/>
-          <w:szCs w:val="32"/>
-        </w:rPr>
-        <w:t>Το ίδιο ισχύει και για τ</w:t>
-      </w:r>
-      <w:r>
-        <w:rPr>
-          <w:sz w:val="32"/>
-          <w:szCs w:val="32"/>
-        </w:rPr>
-        <w:t>ην διοργάνωση που αναδεικνύει τον κυπελλούχο Ιταλίας</w:t>
-      </w:r>
-    </w:p>
-    <w:p>
-      <w:pPr>
-        <w:ind w:left="360"/>
         <w:rPr>
           <w:sz w:val="32"/>
           <w:szCs w:val="32"/>
@@ -1387,7 +1313,7 @@
       <w:pPr>
         <w:pStyle w:val="1"/>
       </w:pPr>
-      <w:bookmarkStart w:id="3" w:name="_Toc177586256"/>
+      <w:bookmarkStart w:id="3" w:name="_Toc177729406"/>
       <w:proofErr w:type="spellStart"/>
       <w:r>
         <w:t>Μοντελοποιήση</w:t>
@@ -1973,10 +1899,10 @@
       <w:r>
         <w:rPr>
           <w:rFonts w:eastAsiaTheme="minorEastAsia"/>
-          <w:sz w:val="32"/>
-          <w:szCs w:val="32"/>
-        </w:rPr>
-        <w:lastRenderedPageBreak/>
+          <w:noProof/>
+          <w:sz w:val="32"/>
+          <w:szCs w:val="32"/>
+        </w:rPr>
         <w:drawing>
           <wp:inline distT="0" distB="0" distL="0" distR="0" wp14:anchorId="59CC7361" wp14:editId="30B5046C">
             <wp:extent cx="5274310" cy="1764665"/>
@@ -2032,6 +1958,7 @@
           <w:sz w:val="40"/>
           <w:szCs w:val="40"/>
         </w:rPr>
+        <w:lastRenderedPageBreak/>
         <w:t>Περιορισμοί:</w:t>
       </w:r>
     </w:p>
@@ -2403,6 +2330,7 @@
         <w:rPr>
           <w:rFonts w:eastAsiaTheme="minorEastAsia"/>
           <w:i/>
+          <w:noProof/>
           <w:sz w:val="32"/>
           <w:szCs w:val="32"/>
         </w:rPr>
@@ -2774,6 +2702,7 @@
         <w:rPr>
           <w:rFonts w:eastAsiaTheme="minorEastAsia"/>
           <w:iCs/>
+          <w:noProof/>
           <w:sz w:val="32"/>
           <w:szCs w:val="32"/>
         </w:rPr>
@@ -2867,6 +2796,7 @@
           <w:sz w:val="32"/>
           <w:szCs w:val="32"/>
         </w:rPr>
+        <w:lastRenderedPageBreak/>
         <w:t>Δυο ομάδες παίζουν μια φορά στο πρώτο γύρο και μια φορά στο δεύτερο</w:t>
       </w:r>
     </w:p>
@@ -3391,6 +3321,7 @@
         <w:rPr>
           <w:rFonts w:eastAsiaTheme="minorEastAsia"/>
           <w:iCs/>
+          <w:noProof/>
           <w:sz w:val="32"/>
           <w:szCs w:val="32"/>
         </w:rPr>
@@ -3748,10 +3679,10 @@
         <w:rPr>
           <w:rFonts w:eastAsiaTheme="minorEastAsia"/>
           <w:iCs/>
+          <w:noProof/>
           <w:sz w:val="36"/>
           <w:szCs w:val="36"/>
         </w:rPr>
-        <w:lastRenderedPageBreak/>
         <w:drawing>
           <wp:inline distT="0" distB="0" distL="0" distR="0" wp14:anchorId="739E36CA" wp14:editId="38C66418">
             <wp:extent cx="5274310" cy="795655"/>
@@ -3828,6 +3759,7 @@
           <w:sz w:val="36"/>
           <w:szCs w:val="36"/>
         </w:rPr>
+        <w:lastRenderedPageBreak/>
         <w:t xml:space="preserve">Η ρεβάνς δύο ομάδων απέχει τουλάχιστον </w:t>
       </w:r>
       <w:r>
@@ -4211,6 +4143,7 @@
         <w:rPr>
           <w:rFonts w:eastAsiaTheme="minorEastAsia"/>
           <w:iCs/>
+          <w:noProof/>
           <w:sz w:val="32"/>
           <w:szCs w:val="32"/>
         </w:rPr>
@@ -4715,7 +4648,6 @@
           <w:szCs w:val="32"/>
           <w:lang w:val="en-US"/>
         </w:rPr>
-        <w:lastRenderedPageBreak/>
         <w:t>k</w:t>
       </w:r>
       <w:proofErr w:type="gramStart"/>
@@ -4760,6 +4692,7 @@
         <w:rPr>
           <w:rFonts w:eastAsiaTheme="minorEastAsia"/>
           <w:iCs/>
+          <w:noProof/>
           <w:sz w:val="32"/>
           <w:szCs w:val="32"/>
           <w:lang w:val="en-US"/>
@@ -4826,6 +4759,7 @@
           <w:sz w:val="32"/>
           <w:szCs w:val="32"/>
         </w:rPr>
+        <w:lastRenderedPageBreak/>
         <w:t xml:space="preserve">Πρέπει να υπάρχει απόλυτη εναλλαγή μεταξύ εντός και εκτός έδρας μεταξύ των </w:t>
       </w:r>
       <w:r>
@@ -5868,6 +5802,7 @@
         <w:rPr>
           <w:rFonts w:eastAsiaTheme="minorEastAsia"/>
           <w:iCs/>
+          <w:noProof/>
           <w:sz w:val="32"/>
           <w:szCs w:val="32"/>
           <w:lang w:val="en-US"/>
@@ -5966,7 +5901,6 @@
           <w:sz w:val="32"/>
           <w:szCs w:val="32"/>
         </w:rPr>
-        <w:lastRenderedPageBreak/>
         <w:t xml:space="preserve">Κάθε αγωνιστική μπορεί να έχει μέχρι ένα τοπικό ντέρμπι. Δηλαδή μπορεί να πραγματοποιείται μόνο ένα από τα ματς </w:t>
       </w:r>
       <w:r>
@@ -6559,6 +6493,7 @@
           <w:szCs w:val="32"/>
           <w:lang w:val="en-US"/>
         </w:rPr>
+        <w:lastRenderedPageBreak/>
         <w:t xml:space="preserve">L = Lazio, </w:t>
       </w:r>
       <w:r>
@@ -6843,6 +6778,7 @@
       <w:r>
         <w:rPr>
           <w:rFonts w:eastAsiaTheme="minorEastAsia"/>
+          <w:noProof/>
           <w:sz w:val="32"/>
           <w:szCs w:val="32"/>
         </w:rPr>
@@ -6954,6 +6890,7 @@
       <w:r>
         <w:rPr>
           <w:rFonts w:eastAsiaTheme="minorEastAsia"/>
+          <w:noProof/>
           <w:sz w:val="32"/>
           <w:szCs w:val="32"/>
         </w:rPr>
@@ -7085,11 +7022,12 @@
           <w:rFonts w:eastAsiaTheme="minorEastAsia"/>
         </w:rPr>
       </w:pPr>
-      <w:bookmarkStart w:id="4" w:name="_Toc177586257"/>
-      <w:r>
-        <w:rPr>
-          <w:rFonts w:eastAsiaTheme="minorEastAsia"/>
-        </w:rPr>
+      <w:bookmarkStart w:id="4" w:name="_Toc177729407"/>
+      <w:r>
+        <w:rPr>
+          <w:rFonts w:eastAsiaTheme="minorEastAsia"/>
+        </w:rPr>
+        <w:lastRenderedPageBreak/>
         <w:t>Λειτουργία προγράμματος / Αποτελέσματα</w:t>
       </w:r>
       <w:r>
@@ -7213,6 +7151,63 @@
           <w:szCs w:val="32"/>
         </w:rPr>
       </w:pPr>
+      <w:r>
+        <w:rPr>
+          <w:rFonts w:eastAsiaTheme="minorEastAsia"/>
+          <w:sz w:val="32"/>
+          <w:szCs w:val="32"/>
+        </w:rPr>
+        <w:t xml:space="preserve">Δοκιμάζοντας την επιλογή 5 δεν είχε βρεθεί αποτέλεσμα ύστερα από </w:t>
+      </w:r>
+      <w:r>
+        <w:rPr>
+          <w:rFonts w:eastAsiaTheme="minorEastAsia"/>
+          <w:sz w:val="32"/>
+          <w:szCs w:val="32"/>
+        </w:rPr>
+        <w:t>6</w:t>
+      </w:r>
+      <w:r>
+        <w:rPr>
+          <w:rFonts w:eastAsiaTheme="minorEastAsia"/>
+          <w:sz w:val="32"/>
+          <w:szCs w:val="32"/>
+        </w:rPr>
+        <w:t xml:space="preserve"> ώρες οπότε τοποθετήθηκε ενδεικτικά η τιμή 1</w:t>
+      </w:r>
+      <w:r>
+        <w:rPr>
+          <w:rFonts w:eastAsiaTheme="minorEastAsia"/>
+          <w:sz w:val="32"/>
+          <w:szCs w:val="32"/>
+          <w:lang w:val="en-US"/>
+        </w:rPr>
+        <w:t>e</w:t>
+      </w:r>
+      <w:r>
+        <w:rPr>
+          <w:rFonts w:eastAsiaTheme="minorEastAsia"/>
+          <w:sz w:val="32"/>
+          <w:szCs w:val="32"/>
+        </w:rPr>
+        <w:t>5</w:t>
+      </w:r>
+      <w:r>
+        <w:rPr>
+          <w:rFonts w:eastAsiaTheme="minorEastAsia"/>
+          <w:sz w:val="32"/>
+          <w:szCs w:val="32"/>
+        </w:rPr>
+        <w:t xml:space="preserve"> </w:t>
+      </w:r>
+      <w:r>
+        <w:rPr>
+          <w:rFonts w:eastAsiaTheme="minorEastAsia"/>
+          <w:sz w:val="32"/>
+          <w:szCs w:val="32"/>
+        </w:rPr>
+        <w:t>για αυτή και τις επόμενες τιμές</w:t>
+      </w:r>
     </w:p>
     <w:p>
       <w:pPr>
@@ -7226,6 +7221,32 @@
           <w:szCs w:val="32"/>
         </w:rPr>
       </w:pPr>
+    </w:p>
+    <w:p>
+      <w:pPr>
+        <w:pStyle w:val="a6"/>
+        <w:tabs>
+          <w:tab w:val="right" w:pos="8306"/>
+        </w:tabs>
+        <w:rPr>
+          <w:rFonts w:eastAsiaTheme="minorEastAsia"/>
+          <w:sz w:val="32"/>
+          <w:szCs w:val="32"/>
+        </w:rPr>
+      </w:pPr>
+    </w:p>
+    <w:p>
+      <w:pPr>
+        <w:pStyle w:val="a6"/>
+        <w:tabs>
+          <w:tab w:val="right" w:pos="8306"/>
+        </w:tabs>
+        <w:rPr>
+          <w:rFonts w:eastAsiaTheme="minorEastAsia"/>
+          <w:sz w:val="32"/>
+          <w:szCs w:val="32"/>
+        </w:rPr>
+      </w:pPr>
       <w:r>
         <w:rPr>
           <w:rFonts w:eastAsiaTheme="minorEastAsia"/>
@@ -7307,6 +7328,7 @@
       <w:r>
         <w:rPr>
           <w:rFonts w:eastAsiaTheme="minorEastAsia"/>
+          <w:noProof/>
           <w:sz w:val="32"/>
           <w:szCs w:val="32"/>
         </w:rPr>
@@ -7365,6 +7387,7 @@
       <w:r>
         <w:rPr>
           <w:rFonts w:eastAsiaTheme="minorEastAsia"/>
+          <w:noProof/>
           <w:sz w:val="32"/>
           <w:szCs w:val="32"/>
           <w:lang w:val="en-US"/>
@@ -7423,6 +7446,7 @@
       <w:r>
         <w:rPr>
           <w:rFonts w:eastAsiaTheme="minorEastAsia"/>
+          <w:noProof/>
           <w:sz w:val="32"/>
           <w:szCs w:val="32"/>
           <w:lang w:val="en-US"/>
@@ -7481,6 +7505,7 @@
       <w:r>
         <w:rPr>
           <w:rFonts w:eastAsiaTheme="minorEastAsia"/>
+          <w:noProof/>
           <w:sz w:val="32"/>
           <w:szCs w:val="32"/>
           <w:lang w:val="en-US"/>
@@ -7538,6 +7563,7 @@
       <w:r>
         <w:rPr>
           <w:rFonts w:eastAsiaTheme="minorEastAsia"/>
+          <w:noProof/>
           <w:sz w:val="32"/>
           <w:szCs w:val="32"/>
         </w:rPr>
@@ -7604,30 +7630,6 @@
           <w:szCs w:val="32"/>
         </w:rPr>
       </w:pPr>
-      <w:r>
-        <w:rPr>
-          <w:rFonts w:eastAsiaTheme="minorEastAsia"/>
-          <w:sz w:val="32"/>
-          <w:szCs w:val="32"/>
-        </w:rPr>
-        <w:t>Με την α</w:t>
-      </w:r>
-      <w:r>
-        <w:rPr>
-          <w:rFonts w:eastAsiaTheme="minorEastAsia"/>
-          <w:sz w:val="32"/>
-          <w:szCs w:val="32"/>
-        </w:rPr>
-        <w:t>ύξηση της επιλογής ενδιάμεσων αγώνων στον περιορισμό 5 αυξάνεται και ο χρόνος υπολογισμού. Αφού υπολογιστεί το πρόγραμμα ο χρήστης έχει την δυνατότητα να δει ένα</w:t>
-      </w:r>
-      <w:r>
-        <w:rPr>
-          <w:rFonts w:eastAsiaTheme="minorEastAsia"/>
-          <w:sz w:val="32"/>
-          <w:szCs w:val="32"/>
-        </w:rPr>
-        <w:t xml:space="preserve"> γράφημα με τον χρόνο που θα έπαιρνε ο υπολογισμός του προγράμματος για κάθε επιλογή</w:t>
-      </w:r>
     </w:p>
     <w:p>
       <w:pPr>
@@ -7644,6 +7646,38 @@
     </w:p>
     <w:p>
       <w:pPr>
+        <w:jc w:val="center"/>
+        <w:rPr>
+          <w:sz w:val="32"/>
+          <w:szCs w:val="32"/>
+        </w:rPr>
+      </w:pPr>
+      <w:r>
+        <w:rPr>
+          <w:rFonts w:eastAsiaTheme="minorEastAsia"/>
+        </w:rPr>
+        <w:t xml:space="preserve">  </w:t>
+      </w:r>
+    </w:p>
+    <w:p>
+      <w:pPr>
+        <w:pStyle w:val="1"/>
+        <w:rPr>
+          <w:rFonts w:eastAsiaTheme="minorEastAsia"/>
+        </w:rPr>
+      </w:pPr>
+      <w:bookmarkStart w:id="5" w:name="_Toc177729408"/>
+      <w:r>
+        <w:rPr>
+          <w:rFonts w:eastAsiaTheme="minorEastAsia"/>
+        </w:rPr>
+        <w:t>Συμπεράσματα</w:t>
+      </w:r>
+      <w:bookmarkEnd w:id="5"/>
+    </w:p>
+    <w:p/>
+    <w:p>
+      <w:pPr>
         <w:pStyle w:val="a6"/>
         <w:tabs>
           <w:tab w:val="right" w:pos="8306"/>
@@ -7660,72 +7694,23 @@
           <w:sz w:val="32"/>
           <w:szCs w:val="32"/>
         </w:rPr>
-        <w:t xml:space="preserve">Δοκιμάζοντας την επιλογή 5 δεν είχε βρεθεί αποτέλεσμα ύστερα από </w:t>
-      </w:r>
-      <w:r>
-        <w:rPr>
-          <w:rFonts w:eastAsiaTheme="minorEastAsia"/>
-          <w:sz w:val="32"/>
-          <w:szCs w:val="32"/>
-        </w:rPr>
-        <w:t>6</w:t>
-      </w:r>
-      <w:r>
-        <w:rPr>
-          <w:rFonts w:eastAsiaTheme="minorEastAsia"/>
-          <w:sz w:val="32"/>
-          <w:szCs w:val="32"/>
-        </w:rPr>
-        <w:t xml:space="preserve"> ώρες οπότε τοποθετήθηκε </w:t>
-      </w:r>
-      <w:r>
-        <w:rPr>
-          <w:rFonts w:eastAsiaTheme="minorEastAsia"/>
-          <w:sz w:val="32"/>
-          <w:szCs w:val="32"/>
-        </w:rPr>
-        <w:t>ενδεικτικά</w:t>
-      </w:r>
-      <w:r>
-        <w:rPr>
-          <w:rFonts w:eastAsiaTheme="minorEastAsia"/>
-          <w:sz w:val="32"/>
-          <w:szCs w:val="32"/>
-        </w:rPr>
-        <w:t xml:space="preserve"> η τιμή 1</w:t>
-      </w:r>
-      <w:r>
-        <w:rPr>
-          <w:rFonts w:eastAsiaTheme="minorEastAsia"/>
-          <w:sz w:val="32"/>
-          <w:szCs w:val="32"/>
-          <w:lang w:val="en-US"/>
-        </w:rPr>
-        <w:t>e</w:t>
-      </w:r>
-      <w:r>
-        <w:rPr>
-          <w:rFonts w:eastAsiaTheme="minorEastAsia"/>
-          <w:sz w:val="32"/>
-          <w:szCs w:val="32"/>
-        </w:rPr>
-        <w:t>5</w:t>
-      </w:r>
-      <w:r>
-        <w:rPr>
-          <w:rFonts w:eastAsiaTheme="minorEastAsia"/>
-          <w:sz w:val="32"/>
-          <w:szCs w:val="32"/>
-        </w:rPr>
-        <w:t xml:space="preserve"> </w:t>
-      </w:r>
-      <w:r>
-        <w:rPr>
-          <w:rFonts w:eastAsiaTheme="minorEastAsia"/>
-          <w:sz w:val="32"/>
-          <w:szCs w:val="32"/>
-        </w:rPr>
-        <w:t>για αυτή και τις επόμενες τιμές</w:t>
+        <w:t>Βλέπουμε ότι η δημιουργία ενός προγράμματος πρωταθλήματος ποδοσφαίρου είναι μια περίπλοκη διαδικασία</w:t>
+      </w:r>
+      <w:r>
+        <w:rPr>
+          <w:rFonts w:eastAsiaTheme="minorEastAsia"/>
+          <w:sz w:val="32"/>
+          <w:szCs w:val="32"/>
+        </w:rPr>
+        <w:t xml:space="preserve"> που χρειάζεται κάποιος να λάβει υπόψη του πολλούς περιορισμούς</w:t>
+      </w:r>
+      <w:r>
+        <w:rPr>
+          <w:rFonts w:eastAsiaTheme="minorEastAsia"/>
+          <w:sz w:val="32"/>
+          <w:szCs w:val="32"/>
+        </w:rPr>
+        <w:t>.</w:t>
       </w:r>
     </w:p>
     <w:p>
@@ -7743,78 +7728,20 @@
     </w:p>
     <w:p>
       <w:pPr>
-        <w:jc w:val="center"/>
-        <w:rPr>
-          <w:sz w:val="32"/>
-          <w:szCs w:val="32"/>
-        </w:rPr>
-      </w:pPr>
-      <w:r>
-        <w:rPr>
-          <w:sz w:val="32"/>
-          <w:szCs w:val="32"/>
-        </w:rPr>
-        <w:lastRenderedPageBreak/>
-        <w:drawing>
-          <wp:inline distT="0" distB="0" distL="0" distR="0" wp14:anchorId="137A6006" wp14:editId="2093AC93">
-            <wp:extent cx="2857500" cy="3848020"/>
-            <wp:effectExtent l="0" t="0" r="0" b="635"/>
-            <wp:docPr id="365167679" name="Εικόνα 1" descr="Εικόνα που περιέχει κείμενο, στιγμιότυπο οθόνης, κατάλογος, γραμματοσειρά&#10;&#10;Περιγραφή που δημιουργήθηκε αυτόματα"/>
-            <wp:cNvGraphicFramePr>
-              <a:graphicFrameLocks xmlns:a="http://schemas.openxmlformats.org/drawingml/2006/main" noChangeAspect="1"/>
-            </wp:cNvGraphicFramePr>
-            <a:graphic xmlns:a="http://schemas.openxmlformats.org/drawingml/2006/main">
-              <a:graphicData uri="http://schemas.openxmlformats.org/drawingml/2006/picture">
-                <pic:pic xmlns:pic="http://schemas.openxmlformats.org/drawingml/2006/picture">
-                  <pic:nvPicPr>
-                    <pic:cNvPr id="365167679" name="Εικόνα 1" descr="Εικόνα που περιέχει κείμενο, στιγμιότυπο οθόνης, κατάλογος, γραμματοσειρά&#10;&#10;Περιγραφή που δημιουργήθηκε αυτόματα"/>
-                    <pic:cNvPicPr/>
-                  </pic:nvPicPr>
-                  <pic:blipFill>
-                    <a:blip r:embed="rId22"/>
-                    <a:stretch>
-                      <a:fillRect/>
-                    </a:stretch>
-                  </pic:blipFill>
-                  <pic:spPr>
-                    <a:xfrm>
-                      <a:off x="0" y="0"/>
-                      <a:ext cx="2863157" cy="3855638"/>
-                    </a:xfrm>
-                    <a:prstGeom prst="rect">
-                      <a:avLst/>
-                    </a:prstGeom>
-                  </pic:spPr>
-                </pic:pic>
-              </a:graphicData>
-            </a:graphic>
-          </wp:inline>
-        </w:drawing>
-      </w:r>
-      <w:r>
-        <w:rPr>
-          <w:rFonts w:eastAsiaTheme="minorEastAsia"/>
-        </w:rPr>
-        <w:t xml:space="preserve">  </w:t>
-      </w:r>
-    </w:p>
-    <w:p>
-      <w:pPr>
         <w:pStyle w:val="1"/>
         <w:rPr>
           <w:rFonts w:eastAsiaTheme="minorEastAsia"/>
         </w:rPr>
       </w:pPr>
-      <w:bookmarkStart w:id="5" w:name="_Toc177586258"/>
-      <w:r>
-        <w:rPr>
-          <w:rFonts w:eastAsiaTheme="minorEastAsia"/>
-        </w:rPr>
-        <w:t>Συμπεράσματα</w:t>
-      </w:r>
-      <w:bookmarkEnd w:id="5"/>
-    </w:p>
-    <w:p/>
+      <w:bookmarkStart w:id="6" w:name="_Toc177729409"/>
+      <w:r>
+        <w:rPr>
+          <w:rFonts w:eastAsiaTheme="minorEastAsia"/>
+        </w:rPr>
+        <w:t>Βιβλιογραφία:</w:t>
+      </w:r>
+      <w:bookmarkEnd w:id="6"/>
+    </w:p>
     <w:p>
       <w:pPr>
         <w:pStyle w:val="a6"/>
@@ -7827,30 +7754,6 @@
           <w:szCs w:val="32"/>
         </w:rPr>
       </w:pPr>
-      <w:r>
-        <w:rPr>
-          <w:rFonts w:eastAsiaTheme="minorEastAsia"/>
-          <w:sz w:val="32"/>
-          <w:szCs w:val="32"/>
-        </w:rPr>
-        <w:t>Βλέπουμε ότι η δημιουργία ενός προγράμματος πρωταθλήματος ποδοσφαίρου είναι μια περίπλοκη διαδικασία</w:t>
-      </w:r>
-      <w:r>
-        <w:rPr>
-          <w:rFonts w:eastAsiaTheme="minorEastAsia"/>
-          <w:sz w:val="32"/>
-          <w:szCs w:val="32"/>
-        </w:rPr>
-        <w:t xml:space="preserve"> που χρειάζεται κάποιος να λάβει υπόψη του πολλούς περιορισμούς</w:t>
-      </w:r>
-      <w:r>
-        <w:rPr>
-          <w:rFonts w:eastAsiaTheme="minorEastAsia"/>
-          <w:sz w:val="32"/>
-          <w:szCs w:val="32"/>
-        </w:rPr>
-        <w:t>.</w:t>
-      </w:r>
     </w:p>
     <w:p>
       <w:pPr>
@@ -7864,48 +7767,6 @@
           <w:szCs w:val="32"/>
         </w:rPr>
       </w:pPr>
-    </w:p>
-    <w:p>
-      <w:pPr>
-        <w:pStyle w:val="1"/>
-        <w:rPr>
-          <w:rFonts w:eastAsiaTheme="minorEastAsia"/>
-        </w:rPr>
-      </w:pPr>
-      <w:bookmarkStart w:id="6" w:name="_Toc177586259"/>
-      <w:r>
-        <w:rPr>
-          <w:rFonts w:eastAsiaTheme="minorEastAsia"/>
-        </w:rPr>
-        <w:t>Βιβλιογραφία:</w:t>
-      </w:r>
-      <w:bookmarkEnd w:id="6"/>
-    </w:p>
-    <w:p>
-      <w:pPr>
-        <w:pStyle w:val="a6"/>
-        <w:tabs>
-          <w:tab w:val="right" w:pos="8306"/>
-        </w:tabs>
-        <w:rPr>
-          <w:rFonts w:eastAsiaTheme="minorEastAsia"/>
-          <w:sz w:val="32"/>
-          <w:szCs w:val="32"/>
-        </w:rPr>
-      </w:pPr>
-    </w:p>
-    <w:p>
-      <w:pPr>
-        <w:pStyle w:val="a6"/>
-        <w:tabs>
-          <w:tab w:val="right" w:pos="8306"/>
-        </w:tabs>
-        <w:rPr>
-          <w:rFonts w:eastAsiaTheme="minorEastAsia"/>
-          <w:sz w:val="32"/>
-          <w:szCs w:val="32"/>
-        </w:rPr>
-      </w:pPr>
       <w:r>
         <w:rPr>
           <w:rFonts w:eastAsiaTheme="minorEastAsia"/>
@@ -7922,7 +7783,7 @@
         </w:rPr>
         <w:t xml:space="preserve"> : </w:t>
       </w:r>
-      <w:hyperlink r:id="rId23" w:history="1">
+      <w:hyperlink r:id="rId22" w:history="1">
         <w:r>
           <w:rPr>
             <w:rStyle w:val="-"/>
@@ -7930,25 +7791,7 @@
             <w:sz w:val="32"/>
             <w:szCs w:val="32"/>
           </w:rPr>
-          <w:t>https://www.legaseriea.it/en/media/serie-a/2023-2024-serie-a-</w:t>
-        </w:r>
-        <w:r>
-          <w:rPr>
-            <w:rStyle w:val="-"/>
-            <w:rFonts w:eastAsiaTheme="minorEastAsia"/>
-            <w:sz w:val="32"/>
-            <w:szCs w:val="32"/>
-          </w:rPr>
-          <w:t>s</w:t>
-        </w:r>
-        <w:r>
-          <w:rPr>
-            <w:rStyle w:val="-"/>
-            <w:rFonts w:eastAsiaTheme="minorEastAsia"/>
-            <w:sz w:val="32"/>
-            <w:szCs w:val="32"/>
-          </w:rPr>
-          <w:t>chedule-criteria-and-restriction</w:t>
+          <w:t>https://www.legaseriea.it/en/media/serie-a/2023-2024-serie-a-schedule-criteria-and-restriction</w:t>
         </w:r>
       </w:hyperlink>
     </w:p>
@@ -7976,30 +7819,14 @@
           <w:szCs w:val="32"/>
         </w:rPr>
       </w:pPr>
-      <w:hyperlink r:id="rId24" w:history="1">
+      <w:hyperlink r:id="rId23" w:history="1">
         <w:r>
           <w:rPr>
             <w:rStyle w:val="-"/>
             <w:sz w:val="32"/>
             <w:szCs w:val="32"/>
           </w:rPr>
-          <w:t>https://www.legas</w:t>
-        </w:r>
-        <w:r>
-          <w:rPr>
-            <w:rStyle w:val="-"/>
-            <w:sz w:val="32"/>
-            <w:szCs w:val="32"/>
-          </w:rPr>
-          <w:t>e</w:t>
-        </w:r>
-        <w:r>
-          <w:rPr>
-            <w:rStyle w:val="-"/>
-            <w:sz w:val="32"/>
-            <w:szCs w:val="32"/>
-          </w:rPr>
-          <w:t>riea.it/en/media/serie-a/criteria-to-be-followed-for-the-draw-of-the-serie-a-2024-2025-calendar</w:t>
+          <w:t>https://www.legaseriea.it/en/media/serie-a/criteria-to-be-followed-for-the-draw-of-the-serie-a-2024-2025-calendar</w:t>
         </w:r>
       </w:hyperlink>
     </w:p>
@@ -8073,7 +7900,7 @@
           <w:szCs w:val="32"/>
         </w:rPr>
       </w:pPr>
-      <w:hyperlink r:id="rId25" w:history="1">
+      <w:hyperlink r:id="rId24" w:history="1">
         <w:r>
           <w:rPr>
             <w:rStyle w:val="-"/>
@@ -8282,6 +8109,7 @@
         <w:rPr>
           <w:sz w:val="40"/>
           <w:szCs w:val="40"/>
+          <w:lang w:val="en-US"/>
         </w:rPr>
       </w:pPr>
     </w:p>

</xml_diff>